<commit_message>
Se termina el plan de pruebas
</commit_message>
<xml_diff>
--- a/Plan de Pruebas SofkaFrameWork.docx
+++ b/Plan de Pruebas SofkaFrameWork.docx
@@ -560,7 +560,18 @@
                 <w:szCs w:val="28"/>
                 <w:lang w:val="es-CO" w:eastAsia="es-CO" w:bidi="ar-SA"/>
               </w:rPr>
-              <w:t>05</w:t>
+              <w:t>0</w:t>
+            </w:r>
+            <w:r>
+              <w:rPr>
+                <w:rFonts w:eastAsia="Arial" w:cs="Arial"/>
+                <w:color w:val="auto"/>
+                <w:kern w:val="0"/>
+                <w:sz w:val="28"/>
+                <w:szCs w:val="28"/>
+                <w:lang w:val="es-CO" w:eastAsia="es-CO" w:bidi="ar-SA"/>
+              </w:rPr>
+              <w:t>7</w:t>
             </w:r>
             <w:r>
               <w:rPr>
@@ -1614,13 +1625,7 @@
         <w:rPr>
           <w:lang w:val="es-CO"/>
         </w:rPr>
-        <w:t xml:space="preserve"> por medio de</w:t>
-      </w:r>
-      <w:r>
-        <w:rPr>
-          <w:lang w:val="es-CO"/>
-        </w:rPr>
-        <w:t>l framework de Sofka</w:t>
+        <w:t xml:space="preserve"> por medio del framework de Sofka</w:t>
       </w:r>
       <w:r>
         <w:rPr>
@@ -1736,18 +1741,7 @@
           <w:szCs w:val="22"/>
           <w:lang w:val="es-CO" w:eastAsia="es-CO" w:bidi="ar-SA"/>
         </w:rPr>
-        <w:t>Sofka</w:t>
-      </w:r>
-      <w:r>
-        <w:rPr>
-          <w:rFonts w:eastAsia="Arial" w:cs="Arial"/>
-          <w:color w:val="auto"/>
-          <w:kern w:val="0"/>
-          <w:sz w:val="22"/>
-          <w:szCs w:val="22"/>
-          <w:lang w:val="es-CO" w:eastAsia="es-CO" w:bidi="ar-SA"/>
-        </w:rPr>
-        <w:t>–WEB UI</w:t>
+        <w:t>Sofka–WEB UI</w:t>
       </w:r>
       <w:r>
         <w:rPr/>
@@ -2303,40 +2297,7 @@
           <w:szCs w:val="22"/>
           <w:lang w:val="es-CO" w:eastAsia="es-CO" w:bidi="ar-SA"/>
         </w:rPr>
-        <w:t xml:space="preserve">Se prueba </w:t>
-      </w:r>
-      <w:r>
-        <w:rPr>
-          <w:rFonts w:eastAsia="Arial" w:cs="Arial"/>
-          <w:color w:val="auto"/>
-          <w:kern w:val="0"/>
-          <w:sz w:val="22"/>
-          <w:szCs w:val="22"/>
-          <w:lang w:val="es-CO" w:eastAsia="es-CO" w:bidi="ar-SA"/>
-        </w:rPr>
-        <w:t>el carro de compras</w:t>
-      </w:r>
-      <w:r>
-        <w:rPr>
-          <w:rFonts w:eastAsia="Arial" w:cs="Arial"/>
-          <w:color w:val="auto"/>
-          <w:kern w:val="0"/>
-          <w:sz w:val="22"/>
-          <w:szCs w:val="22"/>
-          <w:lang w:val="es-CO" w:eastAsia="es-CO" w:bidi="ar-SA"/>
-        </w:rPr>
-        <w:t xml:space="preserve"> </w:t>
-      </w:r>
-      <w:r>
-        <w:rPr>
-          <w:rFonts w:eastAsia="Arial" w:cs="Arial"/>
-          <w:color w:val="auto"/>
-          <w:kern w:val="0"/>
-          <w:sz w:val="22"/>
-          <w:szCs w:val="22"/>
-          <w:lang w:val="es-CO" w:eastAsia="es-CO" w:bidi="ar-SA"/>
-        </w:rPr>
-        <w:t>con pago por banco</w:t>
+        <w:t>Se prueba el carro de compras con pago por banco</w:t>
       </w:r>
       <w:r>
         <w:rPr/>
@@ -2416,7 +2377,18 @@
           <w:szCs w:val="22"/>
           <w:lang w:val="es-CO" w:eastAsia="es-CO" w:bidi="ar-SA"/>
         </w:rPr>
-        <w:t>Ir a  Sing In</w:t>
+        <w:t xml:space="preserve">Ir a </w:t>
+      </w:r>
+      <w:r>
+        <w:rPr>
+          <w:rFonts w:eastAsia="Arial" w:cs="Arial"/>
+          <w:color w:val="auto"/>
+          <w:kern w:val="0"/>
+          <w:sz w:val="22"/>
+          <w:szCs w:val="22"/>
+          <w:lang w:val="es-CO" w:eastAsia="es-CO" w:bidi="ar-SA"/>
+        </w:rPr>
+        <w:t>Women</w:t>
       </w:r>
     </w:p>
     <w:p>
@@ -2446,7 +2418,7 @@
           <w:szCs w:val="22"/>
           <w:lang w:val="es-CO" w:eastAsia="es-CO" w:bidi="ar-SA"/>
         </w:rPr>
-        <w:t>llenar los datos</w:t>
+        <w:t>escoger 2 prendas</w:t>
       </w:r>
     </w:p>
     <w:p>
@@ -2476,7 +2448,7 @@
           <w:szCs w:val="22"/>
           <w:lang w:val="es-CO" w:eastAsia="es-CO" w:bidi="ar-SA"/>
         </w:rPr>
-        <w:t>Enviar la información</w:t>
+        <w:t>proceder la compra por banco</w:t>
       </w:r>
     </w:p>
     <w:p>
@@ -2506,7 +2478,18 @@
           <w:szCs w:val="22"/>
           <w:lang w:val="es-CO" w:eastAsia="es-CO" w:bidi="ar-SA"/>
         </w:rPr>
-        <w:t>Verificar que el nombre del usuario aparezca</w:t>
+        <w:t xml:space="preserve">Verificar que </w:t>
+      </w:r>
+      <w:r>
+        <w:rPr>
+          <w:rFonts w:eastAsia="Arial" w:cs="Arial"/>
+          <w:color w:val="auto"/>
+          <w:kern w:val="0"/>
+          <w:sz w:val="22"/>
+          <w:szCs w:val="22"/>
+          <w:lang w:val="es-CO" w:eastAsia="es-CO" w:bidi="ar-SA"/>
+        </w:rPr>
+        <w:t>la orden se complete</w:t>
       </w:r>
     </w:p>
     <w:p>
@@ -2558,51 +2541,7 @@
           <w:szCs w:val="22"/>
           <w:lang w:val="es-CO" w:eastAsia="es-CO" w:bidi="ar-SA"/>
         </w:rPr>
-        <w:t xml:space="preserve">HU002 – Se prueba </w:t>
-      </w:r>
-      <w:r>
-        <w:rPr>
-          <w:rFonts w:eastAsia="Arial" w:cs="Arial"/>
-          <w:color w:val="auto"/>
-          <w:kern w:val="0"/>
-          <w:sz w:val="22"/>
-          <w:szCs w:val="22"/>
-          <w:lang w:val="es-CO" w:eastAsia="es-CO" w:bidi="ar-SA"/>
-        </w:rPr>
-        <w:t>el carro de compras</w:t>
-      </w:r>
-      <w:r>
-        <w:rPr>
-          <w:rFonts w:eastAsia="Arial" w:cs="Arial"/>
-          <w:color w:val="auto"/>
-          <w:kern w:val="0"/>
-          <w:sz w:val="22"/>
-          <w:szCs w:val="22"/>
-          <w:lang w:val="es-CO" w:eastAsia="es-CO" w:bidi="ar-SA"/>
-        </w:rPr>
-        <w:t xml:space="preserve"> </w:t>
-      </w:r>
-      <w:r>
-        <w:rPr>
-          <w:rFonts w:eastAsia="Arial" w:cs="Arial"/>
-          <w:color w:val="auto"/>
-          <w:kern w:val="0"/>
-          <w:sz w:val="22"/>
-          <w:szCs w:val="22"/>
-          <w:lang w:val="es-CO" w:eastAsia="es-CO" w:bidi="ar-SA"/>
-        </w:rPr>
-        <w:t>con pago por cheque</w:t>
-      </w:r>
-      <w:r>
-        <w:rPr>
-          <w:rFonts w:eastAsia="Arial" w:cs="Arial"/>
-          <w:color w:val="auto"/>
-          <w:kern w:val="0"/>
-          <w:sz w:val="22"/>
-          <w:szCs w:val="22"/>
-          <w:lang w:val="es-CO" w:eastAsia="es-CO" w:bidi="ar-SA"/>
-        </w:rPr>
-        <w:t>.</w:t>
+        <w:t>HU002 – Se prueba el carro de compras con pago por cheque.</w:t>
       </w:r>
     </w:p>
     <w:p>
@@ -2693,7 +2632,18 @@
           <w:szCs w:val="22"/>
           <w:lang w:val="es-CO" w:eastAsia="es-CO" w:bidi="ar-SA"/>
         </w:rPr>
-        <w:t>Ir a  Sing In</w:t>
+        <w:t xml:space="preserve">Ir a </w:t>
+      </w:r>
+      <w:r>
+        <w:rPr>
+          <w:rFonts w:eastAsia="Arial" w:cs="Arial"/>
+          <w:color w:val="auto"/>
+          <w:kern w:val="0"/>
+          <w:sz w:val="22"/>
+          <w:szCs w:val="22"/>
+          <w:lang w:val="es-CO" w:eastAsia="es-CO" w:bidi="ar-SA"/>
+        </w:rPr>
+        <w:t>Dresses</w:t>
       </w:r>
     </w:p>
     <w:p>
@@ -2723,7 +2673,7 @@
           <w:szCs w:val="22"/>
           <w:lang w:val="es-CO" w:eastAsia="es-CO" w:bidi="ar-SA"/>
         </w:rPr>
-        <w:t>llenar los datos</w:t>
+        <w:t>escoger 2 prendas</w:t>
       </w:r>
     </w:p>
     <w:p>
@@ -2753,7 +2703,7 @@
           <w:szCs w:val="22"/>
           <w:lang w:val="es-CO" w:eastAsia="es-CO" w:bidi="ar-SA"/>
         </w:rPr>
-        <w:t>Enviar la información</w:t>
+        <w:t>proceder la compra por cheque</w:t>
       </w:r>
     </w:p>
     <w:p>
@@ -2783,7 +2733,18 @@
           <w:szCs w:val="22"/>
           <w:lang w:val="es-CO" w:eastAsia="es-CO" w:bidi="ar-SA"/>
         </w:rPr>
-        <w:t>Verificar que el nombre del usuario aparezca</w:t>
+        <w:t xml:space="preserve">Verificar que </w:t>
+      </w:r>
+      <w:r>
+        <w:rPr>
+          <w:rFonts w:eastAsia="Arial" w:cs="Arial"/>
+          <w:color w:val="auto"/>
+          <w:kern w:val="0"/>
+          <w:sz w:val="22"/>
+          <w:szCs w:val="22"/>
+          <w:lang w:val="es-CO" w:eastAsia="es-CO" w:bidi="ar-SA"/>
+        </w:rPr>
+        <w:t>la orden se complete</w:t>
       </w:r>
     </w:p>
     <w:p>
@@ -3594,7 +3555,7 @@
               <w:pStyle w:val="ListParagraph"/>
               <w:widowControl w:val="false"/>
               <w:spacing w:lineRule="auto" w:line="360"/>
-              <w:ind w:left="720" w:hanging="0"/>
+              <w:ind w:hanging="0"/>
               <w:jc w:val="left"/>
               <w:rPr>
                 <w:sz w:val="22"/>
@@ -3603,6 +3564,13 @@
             </w:pPr>
             <w:r>
               <w:rPr>
+                <w:sz w:val="22"/>
+                <w:szCs w:val="22"/>
+              </w:rPr>
+              <w:t>Validar i</w:t>
+            </w:r>
+            <w:r>
+              <w:rPr>
                 <w:rFonts w:eastAsia="Arial" w:cs="Arial"/>
                 <w:color w:val="auto"/>
                 <w:kern w:val="0"/>
@@ -3610,7 +3578,7 @@
                 <w:szCs w:val="22"/>
                 <w:lang w:val="es-CO" w:eastAsia="es-CO" w:bidi="ar-SA"/>
               </w:rPr>
-              <w:t>Validar ir a la pagina principal.</w:t>
+              <w:t>r a la pagina principal</w:t>
             </w:r>
           </w:p>
         </w:tc>
@@ -3784,7 +3752,7 @@
                 <w:szCs w:val="22"/>
                 <w:lang w:val="es-CO" w:eastAsia="es-CO" w:bidi="ar-SA"/>
               </w:rPr>
-              <w:t>Validar ir a  Contact Us</w:t>
+              <w:t>Validar ir a Contact Us</w:t>
             </w:r>
           </w:p>
         </w:tc>
@@ -4935,7 +4903,7 @@
                 <w:szCs w:val="22"/>
                 <w:lang w:val="es-CO" w:eastAsia="es-CO" w:bidi="ar-SA"/>
               </w:rPr>
-              <w:t>Validar ir a  Contact Us</w:t>
+              <w:t>Validar ir a Contact Us</w:t>
             </w:r>
           </w:p>
         </w:tc>
@@ -5898,7 +5866,7 @@
               <w:pStyle w:val="ListParagraph"/>
               <w:widowControl w:val="false"/>
               <w:spacing w:lineRule="auto" w:line="360"/>
-              <w:ind w:left="720" w:hanging="0"/>
+              <w:ind w:hanging="0"/>
               <w:jc w:val="left"/>
               <w:rPr>
                 <w:sz w:val="22"/>
@@ -5907,8 +5875,12 @@
             </w:pPr>
             <w:r>
               <w:rPr>
-                <w:sz w:val="22"/>
-                <w:szCs w:val="22"/>
+                <w:rFonts w:eastAsia="Arial" w:cs="Arial"/>
+                <w:color w:val="auto"/>
+                <w:kern w:val="0"/>
+                <w:sz w:val="22"/>
+                <w:szCs w:val="22"/>
+                <w:lang w:val="es-CO" w:eastAsia="es-CO" w:bidi="ar-SA"/>
               </w:rPr>
               <w:t>Validar i</w:t>
             </w:r>
@@ -6095,7 +6067,40 @@
                 <w:szCs w:val="22"/>
                 <w:lang w:val="es-CO" w:eastAsia="es-CO" w:bidi="ar-SA"/>
               </w:rPr>
-              <w:t>Validar ir a  Sing In</w:t>
+              <w:t xml:space="preserve">Validar </w:t>
+            </w:r>
+            <w:r>
+              <w:rPr>
+                <w:rFonts w:eastAsia="Arial" w:cs="Arial"/>
+                <w:color w:val="auto"/>
+                <w:kern w:val="0"/>
+                <w:sz w:val="22"/>
+                <w:szCs w:val="22"/>
+                <w:lang w:val="es-CO" w:eastAsia="es-CO" w:bidi="ar-SA"/>
+              </w:rPr>
+              <w:t>i</w:t>
+            </w:r>
+            <w:r>
+              <w:rPr>
+                <w:rFonts w:eastAsia="Arial" w:cs="Arial"/>
+                <w:color w:val="auto"/>
+                <w:kern w:val="0"/>
+                <w:sz w:val="22"/>
+                <w:szCs w:val="22"/>
+                <w:lang w:val="es-CO" w:eastAsia="es-CO" w:bidi="ar-SA"/>
+              </w:rPr>
+              <w:t xml:space="preserve">r a </w:t>
+            </w:r>
+            <w:r>
+              <w:rPr>
+                <w:rFonts w:eastAsia="Arial" w:cs="Arial"/>
+                <w:color w:val="auto"/>
+                <w:kern w:val="0"/>
+                <w:sz w:val="22"/>
+                <w:szCs w:val="22"/>
+                <w:lang w:val="es-CO" w:eastAsia="es-CO" w:bidi="ar-SA"/>
+              </w:rPr>
+              <w:t>Women</w:t>
             </w:r>
           </w:p>
         </w:tc>
@@ -6269,7 +6274,7 @@
             </w:pPr>
             <w:r>
               <w:rPr/>
-              <w:t>Validar l</w:t>
+              <w:t xml:space="preserve">Validar </w:t>
             </w:r>
             <w:r>
               <w:rPr>
@@ -6280,7 +6285,7 @@
                 <w:szCs w:val="22"/>
                 <w:lang w:val="es-CO" w:eastAsia="es-CO" w:bidi="ar-SA"/>
               </w:rPr>
-              <w:t>lenar los datos</w:t>
+              <w:t>escoger 2 prendas</w:t>
             </w:r>
           </w:p>
         </w:tc>
@@ -6454,7 +6459,7 @@
             </w:pPr>
             <w:r>
               <w:rPr/>
-              <w:t>Validar e</w:t>
+              <w:t xml:space="preserve">Validar </w:t>
             </w:r>
             <w:r>
               <w:rPr>
@@ -6465,7 +6470,18 @@
                 <w:szCs w:val="22"/>
                 <w:lang w:val="es-CO" w:eastAsia="es-CO" w:bidi="ar-SA"/>
               </w:rPr>
-              <w:t>nviar la información</w:t>
+              <w:t xml:space="preserve"> </w:t>
+            </w:r>
+            <w:r>
+              <w:rPr>
+                <w:rFonts w:eastAsia="Arial" w:cs="Arial"/>
+                <w:color w:val="auto"/>
+                <w:kern w:val="0"/>
+                <w:sz w:val="22"/>
+                <w:szCs w:val="22"/>
+                <w:lang w:val="es-CO" w:eastAsia="es-CO" w:bidi="ar-SA"/>
+              </w:rPr>
+              <w:t>proceder la compra por banco</w:t>
             </w:r>
           </w:p>
         </w:tc>
@@ -6648,7 +6664,18 @@
                 <w:szCs w:val="22"/>
                 <w:lang w:val="es-CO" w:eastAsia="es-CO" w:bidi="ar-SA"/>
               </w:rPr>
-              <w:t>que el nombre del usuario aparezca</w:t>
+              <w:t xml:space="preserve">que </w:t>
+            </w:r>
+            <w:r>
+              <w:rPr>
+                <w:rFonts w:eastAsia="Arial" w:cs="Arial"/>
+                <w:color w:val="auto"/>
+                <w:kern w:val="0"/>
+                <w:sz w:val="22"/>
+                <w:szCs w:val="22"/>
+                <w:lang w:val="es-CO" w:eastAsia="es-CO" w:bidi="ar-SA"/>
+              </w:rPr>
+              <w:t>la orden se complete</w:t>
             </w:r>
           </w:p>
         </w:tc>
@@ -6724,7 +6751,7 @@
                 <w:szCs w:val="22"/>
                 <w:lang w:val="es-CO" w:eastAsia="es-CO" w:bidi="ar-SA"/>
               </w:rPr>
-              <w:t>1</w:t>
+              <w:t>3</w:t>
             </w:r>
           </w:p>
         </w:tc>
@@ -6762,7 +6789,7 @@
                 <w:szCs w:val="22"/>
                 <w:lang w:val="es-CO" w:eastAsia="es-CO" w:bidi="ar-SA"/>
               </w:rPr>
-              <w:t>2</w:t>
+              <w:t>6</w:t>
             </w:r>
           </w:p>
         </w:tc>
@@ -7250,7 +7277,40 @@
                 <w:szCs w:val="22"/>
                 <w:lang w:val="es-CO" w:eastAsia="es-CO" w:bidi="ar-SA"/>
               </w:rPr>
-              <w:t>Validar ir a  Sign In</w:t>
+              <w:t xml:space="preserve">Validar </w:t>
+            </w:r>
+            <w:r>
+              <w:rPr>
+                <w:rFonts w:eastAsia="Arial" w:cs="Arial"/>
+                <w:color w:val="auto"/>
+                <w:kern w:val="0"/>
+                <w:sz w:val="22"/>
+                <w:szCs w:val="22"/>
+                <w:lang w:val="es-CO" w:eastAsia="es-CO" w:bidi="ar-SA"/>
+              </w:rPr>
+              <w:t>i</w:t>
+            </w:r>
+            <w:r>
+              <w:rPr>
+                <w:rFonts w:eastAsia="Arial" w:cs="Arial"/>
+                <w:color w:val="auto"/>
+                <w:kern w:val="0"/>
+                <w:sz w:val="22"/>
+                <w:szCs w:val="22"/>
+                <w:lang w:val="es-CO" w:eastAsia="es-CO" w:bidi="ar-SA"/>
+              </w:rPr>
+              <w:t xml:space="preserve">r a </w:t>
+            </w:r>
+            <w:r>
+              <w:rPr>
+                <w:rFonts w:eastAsia="Arial" w:cs="Arial"/>
+                <w:color w:val="auto"/>
+                <w:kern w:val="0"/>
+                <w:sz w:val="22"/>
+                <w:szCs w:val="22"/>
+                <w:lang w:val="es-CO" w:eastAsia="es-CO" w:bidi="ar-SA"/>
+              </w:rPr>
+              <w:t>Dresses</w:t>
             </w:r>
           </w:p>
         </w:tc>
@@ -7424,7 +7484,7 @@
             </w:pPr>
             <w:r>
               <w:rPr/>
-              <w:t>Validar l</w:t>
+              <w:t xml:space="preserve">Validar </w:t>
             </w:r>
             <w:r>
               <w:rPr>
@@ -7435,7 +7495,7 @@
                 <w:szCs w:val="22"/>
                 <w:lang w:val="es-CO" w:eastAsia="es-CO" w:bidi="ar-SA"/>
               </w:rPr>
-              <w:t>lenar los datos</w:t>
+              <w:t>escoger 2 prendas</w:t>
             </w:r>
           </w:p>
         </w:tc>
@@ -7607,7 +7667,7 @@
             </w:pPr>
             <w:r>
               <w:rPr/>
-              <w:t>Validar e</w:t>
+              <w:t xml:space="preserve">Validar </w:t>
             </w:r>
             <w:r>
               <w:rPr>
@@ -7618,7 +7678,7 @@
                 <w:szCs w:val="22"/>
                 <w:lang w:val="es-CO" w:eastAsia="es-CO" w:bidi="ar-SA"/>
               </w:rPr>
-              <w:t>nviar la información</w:t>
+              <w:t>proceder la compra por cheque</w:t>
             </w:r>
           </w:p>
         </w:tc>
@@ -7798,7 +7858,18 @@
                 <w:szCs w:val="22"/>
                 <w:lang w:val="es-CO" w:eastAsia="es-CO" w:bidi="ar-SA"/>
               </w:rPr>
-              <w:t>que el nombre del usuario aparezca</w:t>
+              <w:t xml:space="preserve">que </w:t>
+            </w:r>
+            <w:r>
+              <w:rPr>
+                <w:rFonts w:eastAsia="Arial" w:cs="Arial"/>
+                <w:color w:val="auto"/>
+                <w:kern w:val="0"/>
+                <w:sz w:val="22"/>
+                <w:szCs w:val="22"/>
+                <w:lang w:val="es-CO" w:eastAsia="es-CO" w:bidi="ar-SA"/>
+              </w:rPr>
+              <w:t>la orden se complete</w:t>
             </w:r>
           </w:p>
         </w:tc>
@@ -7874,7 +7945,7 @@
                 <w:szCs w:val="22"/>
                 <w:lang w:val="es-CO" w:eastAsia="es-CO" w:bidi="ar-SA"/>
               </w:rPr>
-              <w:t>1</w:t>
+              <w:t>3</w:t>
             </w:r>
           </w:p>
         </w:tc>
@@ -7912,7 +7983,7 @@
                 <w:szCs w:val="22"/>
                 <w:lang w:val="es-CO" w:eastAsia="es-CO" w:bidi="ar-SA"/>
               </w:rPr>
-              <w:t>2</w:t>
+              <w:t>6</w:t>
             </w:r>
           </w:p>
         </w:tc>
@@ -7984,6 +8055,7 @@
     <w:p>
       <w:pPr>
         <w:pStyle w:val="Normal"/>
+        <w:pBdr/>
         <w:shd w:fill="2B2B2B"/>
         <w:rPr>
           <w:rFonts w:ascii="JetBrains Mono" w:hAnsi="JetBrains Mono"/>
@@ -8000,6 +8072,20 @@
           <w:rFonts w:ascii="JetBrains Mono" w:hAnsi="JetBrains Mono"/>
           <w:b w:val="false"/>
           <w:i w:val="false"/>
+          <w:color w:val="BBB529"/>
+          <w:sz w:val="20"/>
+        </w:rPr>
+        <w:t>@FeatureName:ContactUS</w:t>
+      </w:r>
+      <w:r>
+        <w:rPr/>
+        <w:br/>
+      </w:r>
+      <w:r>
+        <w:rPr>
+          <w:rFonts w:ascii="JetBrains Mono" w:hAnsi="JetBrains Mono"/>
+          <w:b w:val="false"/>
+          <w:i w:val="false"/>
           <w:color w:val="CC7832"/>
           <w:sz w:val="20"/>
         </w:rPr>
@@ -8016,6 +8102,209 @@
         <w:t>:Escribir en contact us</w:t>
       </w:r>
       <w:r>
+        <w:rPr/>
+        <w:br/>
+      </w:r>
+      <w:r>
+        <w:rPr>
+          <w:rFonts w:ascii="JetBrains Mono" w:hAnsi="JetBrains Mono"/>
+          <w:b w:val="false"/>
+          <w:i w:val="false"/>
+          <w:color w:val="A9B7C6"/>
+          <w:sz w:val="20"/>
+        </w:rPr>
+        <w:t xml:space="preserve">  Como usuario registrado del sistema</w:t>
+      </w:r>
+      <w:r>
+        <w:rPr/>
+        <w:br/>
+      </w:r>
+      <w:r>
+        <w:rPr>
+          <w:rFonts w:ascii="JetBrains Mono" w:hAnsi="JetBrains Mono"/>
+          <w:b w:val="false"/>
+          <w:i w:val="false"/>
+          <w:color w:val="A9B7C6"/>
+          <w:sz w:val="20"/>
+        </w:rPr>
+        <w:t xml:space="preserve">  quiero contactarme con servicio al cliente</w:t>
+      </w:r>
+      <w:r>
+        <w:rPr/>
+        <w:br/>
+      </w:r>
+      <w:r>
+        <w:rPr>
+          <w:rFonts w:ascii="JetBrains Mono" w:hAnsi="JetBrains Mono"/>
+          <w:b w:val="false"/>
+          <w:i w:val="false"/>
+          <w:color w:val="A9B7C6"/>
+          <w:sz w:val="20"/>
+        </w:rPr>
+        <w:t xml:space="preserve">  para saber cuando llega la nueva coleccion</w:t>
+      </w:r>
+      <w:r>
+        <w:rPr/>
+        <w:br/>
+        <w:br/>
+      </w:r>
+      <w:r>
+        <w:rPr>
+          <w:rFonts w:ascii="JetBrains Mono" w:hAnsi="JetBrains Mono"/>
+          <w:b w:val="false"/>
+          <w:i w:val="false"/>
+          <w:color w:val="A9B7C6"/>
+          <w:sz w:val="20"/>
+        </w:rPr>
+        <w:t xml:space="preserve">  </w:t>
+      </w:r>
+      <w:r>
+        <w:rPr>
+          <w:rFonts w:ascii="JetBrains Mono" w:hAnsi="JetBrains Mono"/>
+          <w:b w:val="false"/>
+          <w:i w:val="false"/>
+          <w:color w:val="BBB529"/>
+          <w:sz w:val="20"/>
+        </w:rPr>
+        <w:t>@ScenarioName:LlenarTodosLosCamposObligatorios</w:t>
+      </w:r>
+      <w:r>
+        <w:rPr/>
+        <w:br/>
+      </w:r>
+      <w:r>
+        <w:rPr>
+          <w:rFonts w:ascii="JetBrains Mono" w:hAnsi="JetBrains Mono"/>
+          <w:b w:val="false"/>
+          <w:i w:val="false"/>
+          <w:color w:val="BBB529"/>
+          <w:sz w:val="20"/>
+        </w:rPr>
+        <w:t xml:space="preserve">  </w:t>
+      </w:r>
+      <w:r>
+        <w:rPr>
+          <w:rFonts w:ascii="JetBrains Mono" w:hAnsi="JetBrains Mono"/>
+          <w:b w:val="false"/>
+          <w:i w:val="false"/>
+          <w:color w:val="CC7832"/>
+          <w:sz w:val="20"/>
+        </w:rPr>
+        <w:t>Scenario</w:t>
+      </w:r>
+      <w:r>
+        <w:rPr>
+          <w:rFonts w:ascii="JetBrains Mono" w:hAnsi="JetBrains Mono"/>
+          <w:b w:val="false"/>
+          <w:i w:val="false"/>
+          <w:color w:val="A9B7C6"/>
+          <w:sz w:val="20"/>
+        </w:rPr>
+        <w:t>: Llenar todos los campos obligatorios</w:t>
+      </w:r>
+      <w:r>
+        <w:rPr/>
+        <w:br/>
+      </w:r>
+      <w:r>
+        <w:rPr>
+          <w:rFonts w:ascii="JetBrains Mono" w:hAnsi="JetBrains Mono"/>
+          <w:b w:val="false"/>
+          <w:i w:val="false"/>
+          <w:color w:val="A9B7C6"/>
+          <w:sz w:val="20"/>
+        </w:rPr>
+        <w:t xml:space="preserve">    </w:t>
+      </w:r>
+      <w:r>
+        <w:rPr>
+          <w:rFonts w:ascii="JetBrains Mono" w:hAnsi="JetBrains Mono"/>
+          <w:b w:val="false"/>
+          <w:i w:val="false"/>
+          <w:color w:val="CC7832"/>
+          <w:sz w:val="20"/>
+        </w:rPr>
+        <w:t xml:space="preserve">Given </w:t>
+      </w:r>
+      <w:r>
+        <w:rPr>
+          <w:rFonts w:ascii="JetBrains Mono" w:hAnsi="JetBrains Mono"/>
+          <w:b w:val="false"/>
+          <w:i w:val="false"/>
+          <w:color w:val="A9B7C6"/>
+          <w:sz w:val="20"/>
+        </w:rPr>
+        <w:t>el usuario esta en la pagina y desea contactarse con servicio al cliente</w:t>
+      </w:r>
+      <w:r>
+        <w:rPr/>
+        <w:br/>
+      </w:r>
+      <w:r>
+        <w:rPr>
+          <w:rFonts w:ascii="JetBrains Mono" w:hAnsi="JetBrains Mono"/>
+          <w:b w:val="false"/>
+          <w:i w:val="false"/>
+          <w:color w:val="A9B7C6"/>
+          <w:sz w:val="20"/>
+        </w:rPr>
+        <w:t xml:space="preserve">    </w:t>
+      </w:r>
+      <w:r>
+        <w:rPr>
+          <w:rFonts w:ascii="JetBrains Mono" w:hAnsi="JetBrains Mono"/>
+          <w:b w:val="false"/>
+          <w:i w:val="false"/>
+          <w:color w:val="CC7832"/>
+          <w:sz w:val="20"/>
+        </w:rPr>
+        <w:t xml:space="preserve">When </w:t>
+      </w:r>
+      <w:r>
+        <w:rPr>
+          <w:rFonts w:ascii="JetBrains Mono" w:hAnsi="JetBrains Mono"/>
+          <w:b w:val="false"/>
+          <w:i w:val="false"/>
+          <w:color w:val="A9B7C6"/>
+          <w:sz w:val="20"/>
+        </w:rPr>
+        <w:t>el usuario llena todos los campos</w:t>
+      </w:r>
+      <w:r>
+        <w:rPr/>
+        <w:br/>
+      </w:r>
+      <w:r>
+        <w:rPr>
+          <w:rFonts w:ascii="JetBrains Mono" w:hAnsi="JetBrains Mono"/>
+          <w:b w:val="false"/>
+          <w:i w:val="false"/>
+          <w:color w:val="A9B7C6"/>
+          <w:sz w:val="20"/>
+        </w:rPr>
+        <w:t xml:space="preserve">    </w:t>
+      </w:r>
+      <w:r>
+        <w:rPr>
+          <w:rFonts w:ascii="JetBrains Mono" w:hAnsi="JetBrains Mono"/>
+          <w:b w:val="false"/>
+          <w:i w:val="false"/>
+          <w:color w:val="CC7832"/>
+          <w:sz w:val="20"/>
+        </w:rPr>
+        <w:t xml:space="preserve">Then </w:t>
+      </w:r>
+      <w:r>
+        <w:rPr>
+          <w:rFonts w:ascii="JetBrains Mono" w:hAnsi="JetBrains Mono"/>
+          <w:b w:val="false"/>
+          <w:i w:val="false"/>
+          <w:color w:val="A9B7C6"/>
+          <w:sz w:val="20"/>
+        </w:rPr>
+        <w:t xml:space="preserve">el usuario deberia ver el mensaje </w:t>
+      </w:r>
+      <w:r>
         <w:rPr>
           <w:rFonts w:ascii="JetBrains Mono" w:hAnsi="JetBrains Mono"/>
           <w:b/>
@@ -8023,7 +8312,71 @@
           <w:color w:val="297BDE"/>
           <w:sz w:val="20"/>
         </w:rPr>
+        <w:t>"Your message has been successfully sent to our team."</w:t>
+      </w:r>
+    </w:p>
+    <w:p>
+      <w:pPr>
+        <w:pStyle w:val="Normal"/>
+        <w:pBdr/>
+        <w:shd w:fill="2B2B2B"/>
+        <w:rPr>
+          <w:rFonts w:ascii="JetBrains Mono" w:hAnsi="JetBrains Mono"/>
+          <w:b/>
+          <w:b/>
+          <w:i w:val="false"/>
+          <w:i w:val="false"/>
+          <w:color w:val="297BDE"/>
+          <w:sz w:val="20"/>
+        </w:rPr>
+      </w:pPr>
+      <w:r>
+        <w:rPr/>
         <w:br/>
+      </w:r>
+      <w:r>
+        <w:rPr>
+          <w:rFonts w:ascii="JetBrains Mono" w:hAnsi="JetBrains Mono"/>
+          <w:b/>
+          <w:i w:val="false"/>
+          <w:color w:val="297BDE"/>
+          <w:sz w:val="20"/>
+        </w:rPr>
+        <w:t xml:space="preserve">  </w:t>
+      </w:r>
+      <w:r>
+        <w:rPr>
+          <w:rFonts w:ascii="JetBrains Mono" w:hAnsi="JetBrains Mono"/>
+          <w:b w:val="false"/>
+          <w:i w:val="false"/>
+          <w:color w:val="BBB529"/>
+          <w:sz w:val="20"/>
+        </w:rPr>
+        <w:t>@ScenarioName:OlvidarEscribirUnMensaje</w:t>
+      </w:r>
+      <w:r>
+        <w:rPr/>
+        <w:br/>
+      </w:r>
+      <w:r>
+        <w:rPr>
+          <w:rFonts w:ascii="JetBrains Mono" w:hAnsi="JetBrains Mono"/>
+          <w:b w:val="false"/>
+          <w:i w:val="false"/>
+          <w:color w:val="BBB529"/>
+          <w:sz w:val="20"/>
+        </w:rPr>
+        <w:t xml:space="preserve">  </w:t>
+      </w:r>
+      <w:r>
+        <w:rPr>
+          <w:rFonts w:ascii="JetBrains Mono" w:hAnsi="JetBrains Mono"/>
+          <w:b w:val="false"/>
+          <w:i w:val="false"/>
+          <w:color w:val="CC7832"/>
+          <w:sz w:val="20"/>
+        </w:rPr>
+        <w:t>Scenario</w:t>
       </w:r>
       <w:r>
         <w:rPr>
@@ -8033,16 +8386,10 @@
           <w:color w:val="A9B7C6"/>
           <w:sz w:val="20"/>
         </w:rPr>
-        <w:t xml:space="preserve">  Como usuario registrado del sistema</w:t>
-      </w:r>
-      <w:r>
-        <w:rPr>
-          <w:rFonts w:ascii="JetBrains Mono" w:hAnsi="JetBrains Mono"/>
-          <w:b/>
-          <w:i w:val="false"/>
-          <w:color w:val="297BDE"/>
-          <w:sz w:val="20"/>
-        </w:rPr>
+        <w:t>: Olvidar escribir un mensaje</w:t>
+      </w:r>
+      <w:r>
+        <w:rPr/>
         <w:br/>
       </w:r>
       <w:r>
@@ -8053,17 +8400,17 @@
           <w:color w:val="A9B7C6"/>
           <w:sz w:val="20"/>
         </w:rPr>
-        <w:t xml:space="preserve">  quiero contactarme con servicio al cliente</w:t>
+        <w:t xml:space="preserve">    </w:t>
       </w:r>
       <w:r>
         <w:rPr>
           <w:rFonts w:ascii="JetBrains Mono" w:hAnsi="JetBrains Mono"/>
-          <w:b/>
+          <w:b w:val="false"/>
           <w:i w:val="false"/>
-          <w:color w:val="297BDE"/>
+          <w:color w:val="CC7832"/>
           <w:sz w:val="20"/>
         </w:rPr>
-        <w:br/>
+        <w:t xml:space="preserve">Given </w:t>
       </w:r>
       <w:r>
         <w:rPr>
@@ -8073,17 +8420,10 @@
           <w:color w:val="A9B7C6"/>
           <w:sz w:val="20"/>
         </w:rPr>
-        <w:t xml:space="preserve">  para saber cuando llega la nueva coleccion</w:t>
-      </w:r>
-      <w:r>
-        <w:rPr>
-          <w:rFonts w:ascii="JetBrains Mono" w:hAnsi="JetBrains Mono"/>
-          <w:b/>
-          <w:i w:val="false"/>
-          <w:color w:val="297BDE"/>
-          <w:sz w:val="20"/>
-        </w:rPr>
-        <w:br/>
+        <w:t>el usuario entra en la pagina y desea contactarse con servicio al cliente</w:t>
+      </w:r>
+      <w:r>
+        <w:rPr/>
         <w:br/>
       </w:r>
       <w:r>
@@ -8094,7 +8434,7 @@
           <w:color w:val="A9B7C6"/>
           <w:sz w:val="20"/>
         </w:rPr>
-        <w:t xml:space="preserve">  </w:t>
+        <w:t xml:space="preserve">    </w:t>
       </w:r>
       <w:r>
         <w:rPr>
@@ -8104,7 +8444,7 @@
           <w:color w:val="CC7832"/>
           <w:sz w:val="20"/>
         </w:rPr>
-        <w:t>Scenario</w:t>
+        <w:t xml:space="preserve">When </w:t>
       </w:r>
       <w:r>
         <w:rPr>
@@ -8114,249 +8454,10 @@
           <w:color w:val="A9B7C6"/>
           <w:sz w:val="20"/>
         </w:rPr>
-        <w:t>: llenar todos los campos obligatorios</w:t>
-      </w:r>
-      <w:r>
-        <w:rPr>
-          <w:rFonts w:ascii="JetBrains Mono" w:hAnsi="JetBrains Mono"/>
-          <w:b/>
-          <w:i w:val="false"/>
-          <w:color w:val="297BDE"/>
-          <w:sz w:val="20"/>
-        </w:rPr>
-        <w:br/>
-      </w:r>
-      <w:r>
-        <w:rPr>
-          <w:rFonts w:ascii="JetBrains Mono" w:hAnsi="JetBrains Mono"/>
-          <w:b w:val="false"/>
-          <w:i w:val="false"/>
-          <w:color w:val="A9B7C6"/>
-          <w:sz w:val="20"/>
-        </w:rPr>
-        <w:t xml:space="preserve">    </w:t>
-      </w:r>
-      <w:r>
-        <w:rPr>
-          <w:rFonts w:ascii="JetBrains Mono" w:hAnsi="JetBrains Mono"/>
-          <w:b w:val="false"/>
-          <w:i w:val="false"/>
-          <w:color w:val="CC7832"/>
-          <w:sz w:val="20"/>
-        </w:rPr>
-        <w:t xml:space="preserve">Given </w:t>
-      </w:r>
-      <w:r>
-        <w:rPr>
-          <w:rFonts w:ascii="JetBrains Mono" w:hAnsi="JetBrains Mono"/>
-          <w:b w:val="false"/>
-          <w:i w:val="false"/>
-          <w:color w:val="A9B7C6"/>
-          <w:sz w:val="20"/>
-        </w:rPr>
-        <w:t>el usuario esta en la pagina y desea contactarse con servicio al cliente</w:t>
-      </w:r>
-      <w:r>
-        <w:rPr>
-          <w:rFonts w:ascii="JetBrains Mono" w:hAnsi="JetBrains Mono"/>
-          <w:b/>
-          <w:i w:val="false"/>
-          <w:color w:val="297BDE"/>
-          <w:sz w:val="20"/>
-        </w:rPr>
-        <w:br/>
-      </w:r>
-      <w:r>
-        <w:rPr>
-          <w:rFonts w:ascii="JetBrains Mono" w:hAnsi="JetBrains Mono"/>
-          <w:b w:val="false"/>
-          <w:i w:val="false"/>
-          <w:color w:val="A9B7C6"/>
-          <w:sz w:val="20"/>
-        </w:rPr>
-        <w:t xml:space="preserve">    </w:t>
-      </w:r>
-      <w:r>
-        <w:rPr>
-          <w:rFonts w:ascii="JetBrains Mono" w:hAnsi="JetBrains Mono"/>
-          <w:b w:val="false"/>
-          <w:i w:val="false"/>
-          <w:color w:val="CC7832"/>
-          <w:sz w:val="20"/>
-        </w:rPr>
-        <w:t xml:space="preserve">When </w:t>
-      </w:r>
-      <w:r>
-        <w:rPr>
-          <w:rFonts w:ascii="JetBrains Mono" w:hAnsi="JetBrains Mono"/>
-          <w:b w:val="false"/>
-          <w:i w:val="false"/>
-          <w:color w:val="A9B7C6"/>
-          <w:sz w:val="20"/>
-        </w:rPr>
-        <w:t>el usuario llena todos los campos</w:t>
-      </w:r>
-      <w:r>
-        <w:rPr>
-          <w:rFonts w:ascii="JetBrains Mono" w:hAnsi="JetBrains Mono"/>
-          <w:b/>
-          <w:i w:val="false"/>
-          <w:color w:val="297BDE"/>
-          <w:sz w:val="20"/>
-        </w:rPr>
-        <w:br/>
-      </w:r>
-      <w:r>
-        <w:rPr>
-          <w:rFonts w:ascii="JetBrains Mono" w:hAnsi="JetBrains Mono"/>
-          <w:b w:val="false"/>
-          <w:i w:val="false"/>
-          <w:color w:val="A9B7C6"/>
-          <w:sz w:val="20"/>
-        </w:rPr>
-        <w:t xml:space="preserve">    </w:t>
-      </w:r>
-      <w:r>
-        <w:rPr>
-          <w:rFonts w:ascii="JetBrains Mono" w:hAnsi="JetBrains Mono"/>
-          <w:b w:val="false"/>
-          <w:i w:val="false"/>
-          <w:color w:val="CC7832"/>
-          <w:sz w:val="20"/>
-        </w:rPr>
-        <w:t xml:space="preserve">Then </w:t>
-      </w:r>
-      <w:r>
-        <w:rPr>
-          <w:rFonts w:ascii="JetBrains Mono" w:hAnsi="JetBrains Mono"/>
-          <w:b w:val="false"/>
-          <w:i w:val="false"/>
-          <w:color w:val="A9B7C6"/>
-          <w:sz w:val="20"/>
-        </w:rPr>
-        <w:t xml:space="preserve">el usuario deberia ver el mensaje </w:t>
-      </w:r>
-      <w:r>
-        <w:rPr>
-          <w:rFonts w:ascii="JetBrains Mono" w:hAnsi="JetBrains Mono"/>
-          <w:b/>
-          <w:i w:val="false"/>
-          <w:color w:val="297BDE"/>
-          <w:sz w:val="20"/>
-        </w:rPr>
-        <w:t>"Your message has been successfully sent to our team."</w:t>
-        <w:br/>
-        <w:br/>
-        <w:t xml:space="preserve">  </w:t>
-      </w:r>
-      <w:r>
-        <w:rPr>
-          <w:rFonts w:ascii="JetBrains Mono" w:hAnsi="JetBrains Mono"/>
-          <w:b w:val="false"/>
-          <w:i w:val="false"/>
-          <w:color w:val="CC7832"/>
-          <w:sz w:val="20"/>
-        </w:rPr>
-        <w:t>Scenario</w:t>
-      </w:r>
-      <w:r>
-        <w:rPr>
-          <w:rFonts w:ascii="JetBrains Mono" w:hAnsi="JetBrains Mono"/>
-          <w:b w:val="false"/>
-          <w:i w:val="false"/>
-          <w:color w:val="A9B7C6"/>
-          <w:sz w:val="20"/>
-        </w:rPr>
-        <w:t>: Olvidar escribir un mensaje</w:t>
-      </w:r>
-      <w:r>
-        <w:rPr>
-          <w:rFonts w:ascii="JetBrains Mono" w:hAnsi="JetBrains Mono"/>
-          <w:b/>
-          <w:i w:val="false"/>
-          <w:color w:val="297BDE"/>
-          <w:sz w:val="20"/>
-        </w:rPr>
-        <w:br/>
-      </w:r>
-      <w:r>
-        <w:rPr>
-          <w:rFonts w:ascii="JetBrains Mono" w:hAnsi="JetBrains Mono"/>
-          <w:b w:val="false"/>
-          <w:i w:val="false"/>
-          <w:color w:val="A9B7C6"/>
-          <w:sz w:val="20"/>
-        </w:rPr>
-        <w:t xml:space="preserve">    </w:t>
-      </w:r>
-      <w:r>
-        <w:rPr>
-          <w:rFonts w:ascii="JetBrains Mono" w:hAnsi="JetBrains Mono"/>
-          <w:b w:val="false"/>
-          <w:i w:val="false"/>
-          <w:color w:val="CC7832"/>
-          <w:sz w:val="20"/>
-        </w:rPr>
-        <w:t xml:space="preserve">Given </w:t>
-      </w:r>
-      <w:r>
-        <w:rPr>
-          <w:rFonts w:ascii="JetBrains Mono" w:hAnsi="JetBrains Mono"/>
-          <w:b w:val="false"/>
-          <w:i w:val="false"/>
-          <w:color w:val="A9B7C6"/>
-          <w:sz w:val="20"/>
-        </w:rPr>
-        <w:t>el usuario entra en la pagina y desea contactarse con servicio al cliente</w:t>
-      </w:r>
-      <w:r>
-        <w:rPr>
-          <w:rFonts w:ascii="JetBrains Mono" w:hAnsi="JetBrains Mono"/>
-          <w:b/>
-          <w:i w:val="false"/>
-          <w:color w:val="297BDE"/>
-          <w:sz w:val="20"/>
-        </w:rPr>
-        <w:br/>
-      </w:r>
-      <w:r>
-        <w:rPr>
-          <w:rFonts w:ascii="JetBrains Mono" w:hAnsi="JetBrains Mono"/>
-          <w:b w:val="false"/>
-          <w:i w:val="false"/>
-          <w:color w:val="A9B7C6"/>
-          <w:sz w:val="20"/>
-        </w:rPr>
-        <w:t xml:space="preserve">    </w:t>
-      </w:r>
-      <w:r>
-        <w:rPr>
-          <w:rFonts w:ascii="JetBrains Mono" w:hAnsi="JetBrains Mono"/>
-          <w:b w:val="false"/>
-          <w:i w:val="false"/>
-          <w:color w:val="CC7832"/>
-          <w:sz w:val="20"/>
-        </w:rPr>
-        <w:t xml:space="preserve">When </w:t>
-      </w:r>
-      <w:r>
-        <w:rPr>
-          <w:rFonts w:ascii="JetBrains Mono" w:hAnsi="JetBrains Mono"/>
-          <w:b w:val="false"/>
-          <w:i w:val="false"/>
-          <w:color w:val="A9B7C6"/>
-          <w:sz w:val="20"/>
-        </w:rPr>
         <w:t>el usuario llena los campos pero no escribe el mensaje</w:t>
       </w:r>
       <w:r>
-        <w:rPr>
-          <w:rFonts w:ascii="JetBrains Mono" w:hAnsi="JetBrains Mono"/>
-          <w:b/>
-          <w:i w:val="false"/>
-          <w:color w:val="297BDE"/>
-          <w:sz w:val="20"/>
-        </w:rPr>
+        <w:rPr/>
         <w:br/>
       </w:r>
       <w:r>
@@ -8450,6 +8551,7 @@
     <w:p>
       <w:pPr>
         <w:pStyle w:val="Normal"/>
+        <w:pBdr/>
         <w:shd w:fill="2B2B2B"/>
         <w:rPr>
           <w:rFonts w:ascii="JetBrains Mono" w:hAnsi="JetBrains Mono" w:eastAsia="Arial" w:cs="Arial"/>
@@ -8469,523 +8571,445 @@
           <w:rFonts w:eastAsia="Arial" w:cs="Arial" w:ascii="JetBrains Mono" w:hAnsi="JetBrains Mono"/>
           <w:b w:val="false"/>
           <w:i w:val="false"/>
-          <w:color w:val="CC7832"/>
+          <w:color w:val="BBB529"/>
           <w:kern w:val="0"/>
           <w:sz w:val="20"/>
           <w:szCs w:val="22"/>
           <w:lang w:val="es-CO" w:eastAsia="es-CO" w:bidi="ar-SA"/>
         </w:rPr>
+        <w:t>@FeatureName:ComprarPorMedioDelCarroDeCompras</w:t>
+      </w:r>
+      <w:r>
+        <w:rPr/>
+        <w:br/>
+      </w:r>
+      <w:r>
+        <w:rPr>
+          <w:rFonts w:ascii="JetBrains Mono" w:hAnsi="JetBrains Mono"/>
+          <w:b w:val="false"/>
+          <w:i w:val="false"/>
+          <w:color w:val="CC7832"/>
+          <w:sz w:val="20"/>
+        </w:rPr>
         <w:t>Feature</w:t>
       </w:r>
       <w:r>
         <w:rPr>
-          <w:rFonts w:eastAsia="Arial" w:cs="Arial" w:ascii="JetBrains Mono" w:hAnsi="JetBrains Mono"/>
+          <w:rFonts w:ascii="JetBrains Mono" w:hAnsi="JetBrains Mono"/>
           <w:b w:val="false"/>
           <w:i w:val="false"/>
           <w:color w:val="A9B7C6"/>
-          <w:kern w:val="0"/>
           <w:sz w:val="20"/>
-          <w:szCs w:val="22"/>
-          <w:lang w:val="es-CO" w:eastAsia="es-CO" w:bidi="ar-SA"/>
-        </w:rPr>
-        <w:t>:Realizar un Sign in</w:t>
-      </w:r>
-      <w:r>
-        <w:rPr>
-          <w:rFonts w:eastAsia="Arial" w:cs="Arial" w:ascii="JetBrains Mono" w:hAnsi="JetBrains Mono"/>
+        </w:rPr>
+        <w:t>:Comprar por medio del carro de compras</w:t>
+      </w:r>
+      <w:r>
+        <w:rPr/>
+        <w:br/>
+      </w:r>
+      <w:r>
+        <w:rPr>
+          <w:rFonts w:ascii="JetBrains Mono" w:hAnsi="JetBrains Mono"/>
+          <w:b w:val="false"/>
+          <w:i w:val="false"/>
+          <w:color w:val="A9B7C6"/>
+          <w:sz w:val="20"/>
+        </w:rPr>
+        <w:t xml:space="preserve">  Como usuario registrado del sistema</w:t>
+      </w:r>
+      <w:r>
+        <w:rPr/>
+        <w:br/>
+      </w:r>
+      <w:r>
+        <w:rPr>
+          <w:rFonts w:ascii="JetBrains Mono" w:hAnsi="JetBrains Mono"/>
+          <w:b w:val="false"/>
+          <w:i w:val="false"/>
+          <w:color w:val="A9B7C6"/>
+          <w:sz w:val="20"/>
+        </w:rPr>
+        <w:t xml:space="preserve">  quiero agregar 2 pruductos y pagarlos desde el carro de compras</w:t>
+      </w:r>
+      <w:r>
+        <w:rPr/>
+        <w:br/>
+      </w:r>
+      <w:r>
+        <w:rPr>
+          <w:rFonts w:ascii="JetBrains Mono" w:hAnsi="JetBrains Mono"/>
+          <w:b w:val="false"/>
+          <w:i w:val="false"/>
+          <w:color w:val="A9B7C6"/>
+          <w:sz w:val="20"/>
+        </w:rPr>
+        <w:t xml:space="preserve">  para saber si tengo la plata para pagar todo</w:t>
+      </w:r>
+      <w:r>
+        <w:rPr/>
+        <w:br/>
+        <w:br/>
+      </w:r>
+      <w:r>
+        <w:rPr>
+          <w:rFonts w:ascii="JetBrains Mono" w:hAnsi="JetBrains Mono"/>
+          <w:b w:val="false"/>
+          <w:i w:val="false"/>
+          <w:color w:val="A9B7C6"/>
+          <w:sz w:val="20"/>
+        </w:rPr>
+        <w:t xml:space="preserve">  </w:t>
+      </w:r>
+      <w:r>
+        <w:rPr>
+          <w:rFonts w:ascii="JetBrains Mono" w:hAnsi="JetBrains Mono"/>
+          <w:b w:val="false"/>
+          <w:i w:val="false"/>
+          <w:color w:val="BBB529"/>
+          <w:sz w:val="20"/>
+        </w:rPr>
+        <w:t>@ScenarioName:PagarPorMedioDeUnBanco</w:t>
+      </w:r>
+      <w:r>
+        <w:rPr/>
+        <w:br/>
+      </w:r>
+      <w:r>
+        <w:rPr>
+          <w:rFonts w:ascii="JetBrains Mono" w:hAnsi="JetBrains Mono"/>
+          <w:b w:val="false"/>
+          <w:i w:val="false"/>
+          <w:color w:val="BBB529"/>
+          <w:sz w:val="20"/>
+        </w:rPr>
+        <w:t xml:space="preserve">  </w:t>
+      </w:r>
+      <w:r>
+        <w:rPr>
+          <w:rFonts w:ascii="JetBrains Mono" w:hAnsi="JetBrains Mono"/>
+          <w:b w:val="false"/>
+          <w:i w:val="false"/>
+          <w:color w:val="CC7832"/>
+          <w:sz w:val="20"/>
+        </w:rPr>
+        <w:t>Scenario</w:t>
+      </w:r>
+      <w:r>
+        <w:rPr>
+          <w:rFonts w:ascii="JetBrains Mono" w:hAnsi="JetBrains Mono"/>
+          <w:b w:val="false"/>
+          <w:i w:val="false"/>
+          <w:color w:val="A9B7C6"/>
+          <w:sz w:val="20"/>
+        </w:rPr>
+        <w:t>: Pagar por medio de un banco</w:t>
+      </w:r>
+      <w:r>
+        <w:rPr/>
+        <w:br/>
+      </w:r>
+      <w:r>
+        <w:rPr>
+          <w:rFonts w:ascii="JetBrains Mono" w:hAnsi="JetBrains Mono"/>
+          <w:b w:val="false"/>
+          <w:i w:val="false"/>
+          <w:color w:val="A9B7C6"/>
+          <w:sz w:val="20"/>
+        </w:rPr>
+        <w:t xml:space="preserve">    </w:t>
+      </w:r>
+      <w:r>
+        <w:rPr>
+          <w:rFonts w:ascii="JetBrains Mono" w:hAnsi="JetBrains Mono"/>
+          <w:b w:val="false"/>
+          <w:i w:val="false"/>
+          <w:color w:val="CC7832"/>
+          <w:sz w:val="20"/>
+        </w:rPr>
+        <w:t xml:space="preserve">Given </w:t>
+      </w:r>
+      <w:r>
+        <w:rPr>
+          <w:rFonts w:ascii="JetBrains Mono" w:hAnsi="JetBrains Mono"/>
+          <w:b w:val="false"/>
+          <w:i w:val="false"/>
+          <w:color w:val="A9B7C6"/>
+          <w:sz w:val="20"/>
+        </w:rPr>
+        <w:t>el usuario logeado esta en la pagina y desea realizar dos compras</w:t>
+      </w:r>
+      <w:r>
+        <w:rPr/>
+        <w:br/>
+      </w:r>
+      <w:r>
+        <w:rPr>
+          <w:rFonts w:ascii="JetBrains Mono" w:hAnsi="JetBrains Mono"/>
+          <w:b w:val="false"/>
+          <w:i w:val="false"/>
+          <w:color w:val="A9B7C6"/>
+          <w:sz w:val="20"/>
+        </w:rPr>
+        <w:t xml:space="preserve">    </w:t>
+      </w:r>
+      <w:r>
+        <w:rPr>
+          <w:rFonts w:ascii="JetBrains Mono" w:hAnsi="JetBrains Mono"/>
+          <w:b w:val="false"/>
+          <w:i w:val="false"/>
+          <w:color w:val="CC7832"/>
+          <w:sz w:val="20"/>
+        </w:rPr>
+        <w:t xml:space="preserve">When </w:t>
+      </w:r>
+      <w:r>
+        <w:rPr>
+          <w:rFonts w:ascii="JetBrains Mono" w:hAnsi="JetBrains Mono"/>
+          <w:b w:val="false"/>
+          <w:i w:val="false"/>
+          <w:color w:val="A9B7C6"/>
+          <w:sz w:val="20"/>
+        </w:rPr>
+        <w:t>el usuario entra a Women y agrega dos productos</w:t>
+      </w:r>
+      <w:r>
+        <w:rPr/>
+        <w:br/>
+      </w:r>
+      <w:r>
+        <w:rPr>
+          <w:rFonts w:ascii="JetBrains Mono" w:hAnsi="JetBrains Mono"/>
+          <w:b w:val="false"/>
+          <w:i w:val="false"/>
+          <w:color w:val="A9B7C6"/>
+          <w:sz w:val="20"/>
+        </w:rPr>
+        <w:t xml:space="preserve">    </w:t>
+      </w:r>
+      <w:r>
+        <w:rPr>
+          <w:rFonts w:ascii="JetBrains Mono" w:hAnsi="JetBrains Mono"/>
+          <w:b w:val="false"/>
+          <w:i w:val="false"/>
+          <w:color w:val="CC7832"/>
+          <w:sz w:val="20"/>
+        </w:rPr>
+        <w:t xml:space="preserve">Then </w:t>
+      </w:r>
+      <w:r>
+        <w:rPr>
+          <w:rFonts w:ascii="JetBrains Mono" w:hAnsi="JetBrains Mono"/>
+          <w:b w:val="false"/>
+          <w:i w:val="false"/>
+          <w:color w:val="A9B7C6"/>
+          <w:sz w:val="20"/>
+        </w:rPr>
+        <w:t xml:space="preserve">el usuario completa los pasos y debera ver el mensaje </w:t>
+      </w:r>
+      <w:r>
+        <w:rPr>
+          <w:rFonts w:ascii="JetBrains Mono" w:hAnsi="JetBrains Mono"/>
           <w:b/>
           <w:i w:val="false"/>
           <w:color w:val="297BDE"/>
-          <w:kern w:val="0"/>
           <w:sz w:val="20"/>
-          <w:szCs w:val="22"/>
-          <w:lang w:val="es-CO" w:eastAsia="es-CO" w:bidi="ar-SA"/>
-        </w:rPr>
+        </w:rPr>
+        <w:t>"Your order on My Store is complete."</w:t>
+      </w:r>
+      <w:r>
+        <w:rPr/>
         <w:br/>
-      </w:r>
-      <w:r>
-        <w:rPr>
-          <w:rFonts w:eastAsia="Arial" w:cs="Arial" w:ascii="JetBrains Mono" w:hAnsi="JetBrains Mono"/>
+        <w:br/>
+      </w:r>
+      <w:r>
+        <w:rPr>
+          <w:rFonts w:ascii="JetBrains Mono" w:hAnsi="JetBrains Mono"/>
+          <w:b/>
+          <w:i w:val="false"/>
+          <w:color w:val="297BDE"/>
+          <w:sz w:val="20"/>
+        </w:rPr>
+        <w:t xml:space="preserve">  </w:t>
+      </w:r>
+      <w:r>
+        <w:rPr>
+          <w:rFonts w:ascii="JetBrains Mono" w:hAnsi="JetBrains Mono"/>
+          <w:b w:val="false"/>
+          <w:i w:val="false"/>
+          <w:color w:val="BBB529"/>
+          <w:sz w:val="20"/>
+        </w:rPr>
+        <w:t>@ScenarioName:PagarPorMedioDeUnCheque</w:t>
+      </w:r>
+      <w:r>
+        <w:rPr/>
+        <w:br/>
+      </w:r>
+      <w:r>
+        <w:rPr>
+          <w:rFonts w:ascii="JetBrains Mono" w:hAnsi="JetBrains Mono"/>
+          <w:b w:val="false"/>
+          <w:i w:val="false"/>
+          <w:color w:val="BBB529"/>
+          <w:sz w:val="20"/>
+        </w:rPr>
+        <w:t xml:space="preserve">  </w:t>
+      </w:r>
+      <w:r>
+        <w:rPr>
+          <w:rFonts w:ascii="JetBrains Mono" w:hAnsi="JetBrains Mono"/>
+          <w:b w:val="false"/>
+          <w:i w:val="false"/>
+          <w:color w:val="CC7832"/>
+          <w:sz w:val="20"/>
+        </w:rPr>
+        <w:t>Scenario</w:t>
+      </w:r>
+      <w:r>
+        <w:rPr>
+          <w:rFonts w:ascii="JetBrains Mono" w:hAnsi="JetBrains Mono"/>
           <w:b w:val="false"/>
           <w:i w:val="false"/>
           <w:color w:val="A9B7C6"/>
-          <w:kern w:val="0"/>
           <w:sz w:val="20"/>
-          <w:szCs w:val="22"/>
-          <w:lang w:val="es-CO" w:eastAsia="es-CO" w:bidi="ar-SA"/>
-        </w:rPr>
-        <w:t xml:space="preserve">  Como usuario me quiero registrar al sistema</w:t>
-      </w:r>
-      <w:r>
-        <w:rPr>
-          <w:rFonts w:eastAsia="Arial" w:cs="Arial" w:ascii="JetBrains Mono" w:hAnsi="JetBrains Mono"/>
+        </w:rPr>
+        <w:t>: Pagar por medio de un cheque</w:t>
+      </w:r>
+      <w:r>
+        <w:rPr/>
+        <w:br/>
+      </w:r>
+      <w:r>
+        <w:rPr>
+          <w:rFonts w:ascii="JetBrains Mono" w:hAnsi="JetBrains Mono"/>
+          <w:b w:val="false"/>
+          <w:i w:val="false"/>
+          <w:color w:val="A9B7C6"/>
+          <w:sz w:val="20"/>
+        </w:rPr>
+        <w:t xml:space="preserve">    </w:t>
+      </w:r>
+      <w:r>
+        <w:rPr>
+          <w:rFonts w:ascii="JetBrains Mono" w:hAnsi="JetBrains Mono"/>
+          <w:b w:val="false"/>
+          <w:i w:val="false"/>
+          <w:color w:val="CC7832"/>
+          <w:sz w:val="20"/>
+        </w:rPr>
+        <w:t xml:space="preserve">Given </w:t>
+      </w:r>
+      <w:r>
+        <w:rPr>
+          <w:rFonts w:ascii="JetBrains Mono" w:hAnsi="JetBrains Mono"/>
+          <w:b w:val="false"/>
+          <w:i w:val="false"/>
+          <w:color w:val="A9B7C6"/>
+          <w:sz w:val="20"/>
+        </w:rPr>
+        <w:t>el usuario logeado entra en la pagina y desea realizar minimo dos compras</w:t>
+      </w:r>
+      <w:r>
+        <w:rPr/>
+        <w:br/>
+      </w:r>
+      <w:r>
+        <w:rPr>
+          <w:rFonts w:ascii="JetBrains Mono" w:hAnsi="JetBrains Mono"/>
+          <w:b w:val="false"/>
+          <w:i w:val="false"/>
+          <w:color w:val="A9B7C6"/>
+          <w:sz w:val="20"/>
+        </w:rPr>
+        <w:t xml:space="preserve">    </w:t>
+      </w:r>
+      <w:r>
+        <w:rPr>
+          <w:rFonts w:ascii="JetBrains Mono" w:hAnsi="JetBrains Mono"/>
+          <w:b w:val="false"/>
+          <w:i w:val="false"/>
+          <w:color w:val="CC7832"/>
+          <w:sz w:val="20"/>
+        </w:rPr>
+        <w:t xml:space="preserve">When </w:t>
+      </w:r>
+      <w:r>
+        <w:rPr>
+          <w:rFonts w:ascii="JetBrains Mono" w:hAnsi="JetBrains Mono"/>
+          <w:b w:val="false"/>
+          <w:i w:val="false"/>
+          <w:color w:val="A9B7C6"/>
+          <w:sz w:val="20"/>
+        </w:rPr>
+        <w:t>el usuario entra a Dresses y agrega dos productos</w:t>
+      </w:r>
+      <w:r>
+        <w:rPr/>
+        <w:br/>
+      </w:r>
+      <w:r>
+        <w:rPr>
+          <w:rFonts w:ascii="JetBrains Mono" w:hAnsi="JetBrains Mono"/>
+          <w:b w:val="false"/>
+          <w:i w:val="false"/>
+          <w:color w:val="A9B7C6"/>
+          <w:sz w:val="20"/>
+        </w:rPr>
+        <w:t xml:space="preserve">    </w:t>
+      </w:r>
+      <w:r>
+        <w:rPr>
+          <w:rFonts w:ascii="JetBrains Mono" w:hAnsi="JetBrains Mono"/>
+          <w:b w:val="false"/>
+          <w:i w:val="false"/>
+          <w:color w:val="CC7832"/>
+          <w:sz w:val="20"/>
+        </w:rPr>
+        <w:t xml:space="preserve">Then </w:t>
+      </w:r>
+      <w:r>
+        <w:rPr>
+          <w:rFonts w:ascii="JetBrains Mono" w:hAnsi="JetBrains Mono"/>
+          <w:b w:val="false"/>
+          <w:i w:val="false"/>
+          <w:color w:val="A9B7C6"/>
+          <w:sz w:val="20"/>
+        </w:rPr>
+        <w:t xml:space="preserve">el usuario completa los pasos y deberia ver el mensaje </w:t>
+      </w:r>
+      <w:r>
+        <w:rPr>
+          <w:rFonts w:ascii="JetBrains Mono" w:hAnsi="JetBrains Mono"/>
           <w:b/>
           <w:i w:val="false"/>
           <w:color w:val="297BDE"/>
-          <w:kern w:val="0"/>
           <w:sz w:val="20"/>
-          <w:szCs w:val="22"/>
-          <w:lang w:val="es-CO" w:eastAsia="es-CO" w:bidi="ar-SA"/>
-        </w:rPr>
-        <w:br/>
-      </w:r>
-      <w:r>
-        <w:rPr>
-          <w:rFonts w:eastAsia="Arial" w:cs="Arial" w:ascii="JetBrains Mono" w:hAnsi="JetBrains Mono"/>
-          <w:b w:val="false"/>
-          <w:i w:val="false"/>
-          <w:color w:val="A9B7C6"/>
-          <w:kern w:val="0"/>
-          <w:sz w:val="20"/>
-          <w:szCs w:val="22"/>
-          <w:lang w:val="es-CO" w:eastAsia="es-CO" w:bidi="ar-SA"/>
-        </w:rPr>
-        <w:t xml:space="preserve">  quiero crear una cuenta</w:t>
-      </w:r>
-      <w:r>
-        <w:rPr>
-          <w:rFonts w:eastAsia="Arial" w:cs="Arial" w:ascii="JetBrains Mono" w:hAnsi="JetBrains Mono"/>
-          <w:b/>
-          <w:i w:val="false"/>
-          <w:color w:val="297BDE"/>
-          <w:kern w:val="0"/>
-          <w:sz w:val="20"/>
-          <w:szCs w:val="22"/>
-          <w:lang w:val="es-CO" w:eastAsia="es-CO" w:bidi="ar-SA"/>
-        </w:rPr>
-        <w:br/>
-      </w:r>
-      <w:r>
-        <w:rPr>
-          <w:rFonts w:eastAsia="Arial" w:cs="Arial" w:ascii="JetBrains Mono" w:hAnsi="JetBrains Mono"/>
-          <w:b w:val="false"/>
-          <w:i w:val="false"/>
-          <w:color w:val="A9B7C6"/>
-          <w:kern w:val="0"/>
-          <w:sz w:val="20"/>
-          <w:szCs w:val="22"/>
-          <w:lang w:val="es-CO" w:eastAsia="es-CO" w:bidi="ar-SA"/>
-        </w:rPr>
-        <w:t xml:space="preserve">  para poder comprar</w:t>
-      </w:r>
-      <w:r>
-        <w:rPr>
-          <w:rFonts w:eastAsia="Arial" w:cs="Arial" w:ascii="JetBrains Mono" w:hAnsi="JetBrains Mono"/>
-          <w:b/>
-          <w:i w:val="false"/>
-          <w:color w:val="297BDE"/>
-          <w:kern w:val="0"/>
-          <w:sz w:val="20"/>
-          <w:szCs w:val="22"/>
-          <w:lang w:val="es-CO" w:eastAsia="es-CO" w:bidi="ar-SA"/>
-        </w:rPr>
-        <w:br/>
-        <w:br/>
-        <w:br/>
-      </w:r>
-      <w:r>
-        <w:rPr>
-          <w:rFonts w:eastAsia="Arial" w:cs="Arial" w:ascii="JetBrains Mono" w:hAnsi="JetBrains Mono"/>
-          <w:b w:val="false"/>
-          <w:i w:val="false"/>
-          <w:color w:val="A9B7C6"/>
-          <w:kern w:val="0"/>
-          <w:sz w:val="20"/>
-          <w:szCs w:val="22"/>
-          <w:lang w:val="es-CO" w:eastAsia="es-CO" w:bidi="ar-SA"/>
-        </w:rPr>
-        <w:t xml:space="preserve">  </w:t>
-      </w:r>
-      <w:r>
-        <w:rPr>
-          <w:rFonts w:eastAsia="Arial" w:cs="Arial" w:ascii="JetBrains Mono" w:hAnsi="JetBrains Mono"/>
-          <w:b w:val="false"/>
-          <w:i w:val="false"/>
-          <w:color w:val="CC7832"/>
-          <w:kern w:val="0"/>
-          <w:sz w:val="20"/>
-          <w:szCs w:val="22"/>
-          <w:lang w:val="es-CO" w:eastAsia="es-CO" w:bidi="ar-SA"/>
-        </w:rPr>
-        <w:t>Scenario</w:t>
-      </w:r>
-      <w:r>
-        <w:rPr>
-          <w:rFonts w:eastAsia="Arial" w:cs="Arial" w:ascii="JetBrains Mono" w:hAnsi="JetBrains Mono"/>
-          <w:b w:val="false"/>
-          <w:i w:val="false"/>
-          <w:color w:val="A9B7C6"/>
-          <w:kern w:val="0"/>
-          <w:sz w:val="20"/>
-          <w:szCs w:val="22"/>
-          <w:lang w:val="es-CO" w:eastAsia="es-CO" w:bidi="ar-SA"/>
-        </w:rPr>
-        <w:t>: inscribirse en la pagina con todos los datos</w:t>
-      </w:r>
-      <w:r>
-        <w:rPr>
-          <w:rFonts w:eastAsia="Arial" w:cs="Arial" w:ascii="JetBrains Mono" w:hAnsi="JetBrains Mono"/>
-          <w:b/>
-          <w:i w:val="false"/>
-          <w:color w:val="297BDE"/>
-          <w:kern w:val="0"/>
-          <w:sz w:val="20"/>
-          <w:szCs w:val="22"/>
-          <w:lang w:val="es-CO" w:eastAsia="es-CO" w:bidi="ar-SA"/>
-        </w:rPr>
-        <w:br/>
-      </w:r>
-      <w:r>
-        <w:rPr>
-          <w:rFonts w:eastAsia="Arial" w:cs="Arial" w:ascii="JetBrains Mono" w:hAnsi="JetBrains Mono"/>
-          <w:b w:val="false"/>
-          <w:i w:val="false"/>
-          <w:color w:val="A9B7C6"/>
-          <w:kern w:val="0"/>
-          <w:sz w:val="20"/>
-          <w:szCs w:val="22"/>
-          <w:lang w:val="es-CO" w:eastAsia="es-CO" w:bidi="ar-SA"/>
-        </w:rPr>
-        <w:t xml:space="preserve">    </w:t>
-      </w:r>
-      <w:r>
-        <w:rPr>
-          <w:rFonts w:eastAsia="Arial" w:cs="Arial" w:ascii="JetBrains Mono" w:hAnsi="JetBrains Mono"/>
-          <w:b w:val="false"/>
-          <w:i w:val="false"/>
-          <w:color w:val="CC7832"/>
-          <w:kern w:val="0"/>
-          <w:sz w:val="20"/>
-          <w:szCs w:val="22"/>
-          <w:lang w:val="es-CO" w:eastAsia="es-CO" w:bidi="ar-SA"/>
-        </w:rPr>
-        <w:t xml:space="preserve">Given </w:t>
-      </w:r>
-      <w:r>
-        <w:rPr>
-          <w:rFonts w:eastAsia="Arial" w:cs="Arial" w:ascii="JetBrains Mono" w:hAnsi="JetBrains Mono"/>
-          <w:b w:val="false"/>
-          <w:i w:val="false"/>
-          <w:color w:val="A9B7C6"/>
-          <w:kern w:val="0"/>
-          <w:sz w:val="20"/>
-          <w:szCs w:val="22"/>
-          <w:lang w:val="es-CO" w:eastAsia="es-CO" w:bidi="ar-SA"/>
-        </w:rPr>
-        <w:t>el usuario debe incribirse en la pagina</w:t>
-      </w:r>
-      <w:r>
-        <w:rPr>
-          <w:rFonts w:eastAsia="Arial" w:cs="Arial" w:ascii="JetBrains Mono" w:hAnsi="JetBrains Mono"/>
-          <w:b/>
-          <w:i w:val="false"/>
-          <w:color w:val="297BDE"/>
-          <w:kern w:val="0"/>
-          <w:sz w:val="20"/>
-          <w:szCs w:val="22"/>
-          <w:lang w:val="es-CO" w:eastAsia="es-CO" w:bidi="ar-SA"/>
-        </w:rPr>
-        <w:br/>
-      </w:r>
-      <w:r>
-        <w:rPr>
-          <w:rFonts w:eastAsia="Arial" w:cs="Arial" w:ascii="JetBrains Mono" w:hAnsi="JetBrains Mono"/>
-          <w:b w:val="false"/>
-          <w:i w:val="false"/>
-          <w:color w:val="A9B7C6"/>
-          <w:kern w:val="0"/>
-          <w:sz w:val="20"/>
-          <w:szCs w:val="22"/>
-          <w:lang w:val="es-CO" w:eastAsia="es-CO" w:bidi="ar-SA"/>
-        </w:rPr>
-        <w:t xml:space="preserve">    </w:t>
-      </w:r>
-      <w:r>
-        <w:rPr>
-          <w:rFonts w:eastAsia="Arial" w:cs="Arial" w:ascii="JetBrains Mono" w:hAnsi="JetBrains Mono"/>
-          <w:b w:val="false"/>
-          <w:i w:val="false"/>
-          <w:color w:val="CC7832"/>
-          <w:kern w:val="0"/>
-          <w:sz w:val="20"/>
-          <w:szCs w:val="22"/>
-          <w:lang w:val="es-CO" w:eastAsia="es-CO" w:bidi="ar-SA"/>
-        </w:rPr>
-        <w:t xml:space="preserve">When </w:t>
-      </w:r>
-      <w:r>
-        <w:rPr>
-          <w:rFonts w:eastAsia="Arial" w:cs="Arial" w:ascii="JetBrains Mono" w:hAnsi="JetBrains Mono"/>
-          <w:b w:val="false"/>
-          <w:i w:val="false"/>
-          <w:color w:val="A9B7C6"/>
-          <w:kern w:val="0"/>
-          <w:sz w:val="20"/>
-          <w:szCs w:val="22"/>
-          <w:lang w:val="es-CO" w:eastAsia="es-CO" w:bidi="ar-SA"/>
-        </w:rPr>
-        <w:t>el usuario entra a Sign In</w:t>
-      </w:r>
-      <w:r>
-        <w:rPr>
-          <w:rFonts w:eastAsia="Arial" w:cs="Arial" w:ascii="JetBrains Mono" w:hAnsi="JetBrains Mono"/>
-          <w:b/>
-          <w:i w:val="false"/>
-          <w:color w:val="297BDE"/>
-          <w:kern w:val="0"/>
-          <w:sz w:val="20"/>
-          <w:szCs w:val="22"/>
-          <w:lang w:val="es-CO" w:eastAsia="es-CO" w:bidi="ar-SA"/>
-        </w:rPr>
-        <w:br/>
-      </w:r>
-      <w:r>
-        <w:rPr>
-          <w:rFonts w:eastAsia="Arial" w:cs="Arial" w:ascii="JetBrains Mono" w:hAnsi="JetBrains Mono"/>
-          <w:b w:val="false"/>
-          <w:i w:val="false"/>
-          <w:color w:val="A9B7C6"/>
-          <w:kern w:val="0"/>
-          <w:sz w:val="20"/>
-          <w:szCs w:val="22"/>
-          <w:lang w:val="es-CO" w:eastAsia="es-CO" w:bidi="ar-SA"/>
-        </w:rPr>
-        <w:t xml:space="preserve">    </w:t>
-      </w:r>
-      <w:r>
-        <w:rPr>
-          <w:rFonts w:eastAsia="Arial" w:cs="Arial" w:ascii="JetBrains Mono" w:hAnsi="JetBrains Mono"/>
-          <w:b w:val="false"/>
-          <w:i w:val="false"/>
-          <w:color w:val="CC7832"/>
-          <w:kern w:val="0"/>
-          <w:sz w:val="20"/>
-          <w:szCs w:val="22"/>
-          <w:lang w:val="es-CO" w:eastAsia="es-CO" w:bidi="ar-SA"/>
-        </w:rPr>
-        <w:t xml:space="preserve">Then </w:t>
-      </w:r>
-      <w:r>
-        <w:rPr>
-          <w:rFonts w:eastAsia="Arial" w:cs="Arial" w:ascii="JetBrains Mono" w:hAnsi="JetBrains Mono"/>
-          <w:b w:val="false"/>
-          <w:i w:val="false"/>
-          <w:color w:val="A9B7C6"/>
-          <w:kern w:val="0"/>
-          <w:sz w:val="20"/>
-          <w:szCs w:val="22"/>
-          <w:lang w:val="es-CO" w:eastAsia="es-CO" w:bidi="ar-SA"/>
-        </w:rPr>
-        <w:t>el usuario completa la incripcion y debera ver su nombre</w:t>
-      </w:r>
-      <w:r>
-        <w:rPr>
-          <w:rFonts w:eastAsia="Arial" w:cs="Arial" w:ascii="JetBrains Mono" w:hAnsi="JetBrains Mono"/>
-          <w:b/>
-          <w:i w:val="false"/>
-          <w:color w:val="297BDE"/>
-          <w:kern w:val="0"/>
-          <w:sz w:val="20"/>
-          <w:szCs w:val="22"/>
-          <w:lang w:val="es-CO" w:eastAsia="es-CO" w:bidi="ar-SA"/>
-        </w:rPr>
-        <w:br/>
-        <w:br/>
-      </w:r>
-      <w:r>
-        <w:rPr>
-          <w:rFonts w:eastAsia="Arial" w:cs="Arial" w:ascii="JetBrains Mono" w:hAnsi="JetBrains Mono"/>
-          <w:b w:val="false"/>
-          <w:i w:val="false"/>
-          <w:color w:val="A9B7C6"/>
-          <w:kern w:val="0"/>
-          <w:sz w:val="20"/>
-          <w:szCs w:val="22"/>
-          <w:lang w:val="es-CO" w:eastAsia="es-CO" w:bidi="ar-SA"/>
-        </w:rPr>
-        <w:t xml:space="preserve">  </w:t>
-      </w:r>
-      <w:r>
-        <w:rPr>
-          <w:rFonts w:eastAsia="Arial" w:cs="Arial" w:ascii="JetBrains Mono" w:hAnsi="JetBrains Mono"/>
-          <w:b w:val="false"/>
-          <w:i w:val="false"/>
-          <w:color w:val="CC7832"/>
-          <w:kern w:val="0"/>
-          <w:sz w:val="20"/>
-          <w:szCs w:val="22"/>
-          <w:lang w:val="es-CO" w:eastAsia="es-CO" w:bidi="ar-SA"/>
-        </w:rPr>
-        <w:t>Scenario</w:t>
-      </w:r>
-      <w:r>
-        <w:rPr>
-          <w:rFonts w:eastAsia="Arial" w:cs="Arial" w:ascii="JetBrains Mono" w:hAnsi="JetBrains Mono"/>
-          <w:b w:val="false"/>
-          <w:i w:val="false"/>
-          <w:color w:val="A9B7C6"/>
-          <w:kern w:val="0"/>
-          <w:sz w:val="20"/>
-          <w:szCs w:val="22"/>
-          <w:lang w:val="es-CO" w:eastAsia="es-CO" w:bidi="ar-SA"/>
-        </w:rPr>
-        <w:t>: inscribirse en la pagina solo con casi todos los datos</w:t>
-      </w:r>
-      <w:r>
-        <w:rPr>
-          <w:rFonts w:eastAsia="Arial" w:cs="Arial" w:ascii="JetBrains Mono" w:hAnsi="JetBrains Mono"/>
-          <w:b/>
-          <w:i w:val="false"/>
-          <w:color w:val="297BDE"/>
-          <w:kern w:val="0"/>
-          <w:sz w:val="20"/>
-          <w:szCs w:val="22"/>
-          <w:lang w:val="es-CO" w:eastAsia="es-CO" w:bidi="ar-SA"/>
-        </w:rPr>
-        <w:br/>
-      </w:r>
-      <w:r>
-        <w:rPr>
-          <w:rFonts w:eastAsia="Arial" w:cs="Arial" w:ascii="JetBrains Mono" w:hAnsi="JetBrains Mono"/>
-          <w:b w:val="false"/>
-          <w:i w:val="false"/>
-          <w:color w:val="A9B7C6"/>
-          <w:kern w:val="0"/>
-          <w:sz w:val="20"/>
-          <w:szCs w:val="22"/>
-          <w:lang w:val="es-CO" w:eastAsia="es-CO" w:bidi="ar-SA"/>
-        </w:rPr>
-        <w:t xml:space="preserve">    </w:t>
-      </w:r>
-      <w:r>
-        <w:rPr>
-          <w:rFonts w:eastAsia="Arial" w:cs="Arial" w:ascii="JetBrains Mono" w:hAnsi="JetBrains Mono"/>
-          <w:b w:val="false"/>
-          <w:i w:val="false"/>
-          <w:color w:val="CC7832"/>
-          <w:kern w:val="0"/>
-          <w:sz w:val="20"/>
-          <w:szCs w:val="22"/>
-          <w:lang w:val="es-CO" w:eastAsia="es-CO" w:bidi="ar-SA"/>
-        </w:rPr>
-        <w:t xml:space="preserve">Given </w:t>
-      </w:r>
-      <w:r>
-        <w:rPr>
-          <w:rFonts w:eastAsia="Arial" w:cs="Arial" w:ascii="JetBrains Mono" w:hAnsi="JetBrains Mono"/>
-          <w:b w:val="false"/>
-          <w:i w:val="false"/>
-          <w:color w:val="A9B7C6"/>
-          <w:kern w:val="0"/>
-          <w:sz w:val="20"/>
-          <w:szCs w:val="22"/>
-          <w:lang w:val="es-CO" w:eastAsia="es-CO" w:bidi="ar-SA"/>
-        </w:rPr>
-        <w:t>el usuario debe incribirse en la pagina para comprar</w:t>
-      </w:r>
-      <w:r>
-        <w:rPr>
-          <w:rFonts w:eastAsia="Arial" w:cs="Arial" w:ascii="JetBrains Mono" w:hAnsi="JetBrains Mono"/>
-          <w:b/>
-          <w:i w:val="false"/>
-          <w:color w:val="297BDE"/>
-          <w:kern w:val="0"/>
-          <w:sz w:val="20"/>
-          <w:szCs w:val="22"/>
-          <w:lang w:val="es-CO" w:eastAsia="es-CO" w:bidi="ar-SA"/>
-        </w:rPr>
-        <w:br/>
-      </w:r>
-      <w:r>
-        <w:rPr>
-          <w:rFonts w:eastAsia="Arial" w:cs="Arial" w:ascii="JetBrains Mono" w:hAnsi="JetBrains Mono"/>
-          <w:b w:val="false"/>
-          <w:i w:val="false"/>
-          <w:color w:val="A9B7C6"/>
-          <w:kern w:val="0"/>
-          <w:sz w:val="20"/>
-          <w:szCs w:val="22"/>
-          <w:lang w:val="es-CO" w:eastAsia="es-CO" w:bidi="ar-SA"/>
-        </w:rPr>
-        <w:t xml:space="preserve">    </w:t>
-      </w:r>
-      <w:r>
-        <w:rPr>
-          <w:rFonts w:eastAsia="Arial" w:cs="Arial" w:ascii="JetBrains Mono" w:hAnsi="JetBrains Mono"/>
-          <w:b w:val="false"/>
-          <w:i w:val="false"/>
-          <w:color w:val="CC7832"/>
-          <w:kern w:val="0"/>
-          <w:sz w:val="20"/>
-          <w:szCs w:val="22"/>
-          <w:lang w:val="es-CO" w:eastAsia="es-CO" w:bidi="ar-SA"/>
-        </w:rPr>
-        <w:t xml:space="preserve">When </w:t>
-      </w:r>
-      <w:r>
-        <w:rPr>
-          <w:rFonts w:eastAsia="Arial" w:cs="Arial" w:ascii="JetBrains Mono" w:hAnsi="JetBrains Mono"/>
-          <w:b w:val="false"/>
-          <w:i w:val="false"/>
-          <w:color w:val="A9B7C6"/>
-          <w:kern w:val="0"/>
-          <w:sz w:val="20"/>
-          <w:szCs w:val="22"/>
-          <w:lang w:val="es-CO" w:eastAsia="es-CO" w:bidi="ar-SA"/>
-        </w:rPr>
-        <w:t>el usuario entra a Sign In para incribirse</w:t>
-      </w:r>
-      <w:r>
-        <w:rPr>
-          <w:rFonts w:eastAsia="Arial" w:cs="Arial" w:ascii="JetBrains Mono" w:hAnsi="JetBrains Mono"/>
-          <w:b/>
-          <w:i w:val="false"/>
-          <w:color w:val="297BDE"/>
-          <w:kern w:val="0"/>
-          <w:sz w:val="20"/>
-          <w:szCs w:val="22"/>
-          <w:lang w:val="es-CO" w:eastAsia="es-CO" w:bidi="ar-SA"/>
-        </w:rPr>
-        <w:br/>
-      </w:r>
-      <w:r>
-        <w:rPr>
-          <w:rFonts w:eastAsia="Arial" w:cs="Arial" w:ascii="JetBrains Mono" w:hAnsi="JetBrains Mono"/>
-          <w:b w:val="false"/>
-          <w:i w:val="false"/>
-          <w:color w:val="A9B7C6"/>
-          <w:kern w:val="0"/>
-          <w:sz w:val="20"/>
-          <w:szCs w:val="22"/>
-          <w:lang w:val="es-CO" w:eastAsia="es-CO" w:bidi="ar-SA"/>
-        </w:rPr>
-        <w:t xml:space="preserve">    </w:t>
-      </w:r>
-      <w:r>
-        <w:rPr>
-          <w:rFonts w:eastAsia="Arial" w:cs="Arial" w:ascii="JetBrains Mono" w:hAnsi="JetBrains Mono"/>
-          <w:b w:val="false"/>
-          <w:i w:val="false"/>
-          <w:color w:val="CC7832"/>
-          <w:kern w:val="0"/>
-          <w:sz w:val="20"/>
-          <w:szCs w:val="22"/>
-          <w:lang w:val="es-CO" w:eastAsia="es-CO" w:bidi="ar-SA"/>
-        </w:rPr>
-        <w:t xml:space="preserve">Then </w:t>
-      </w:r>
-      <w:r>
-        <w:rPr>
-          <w:rFonts w:eastAsia="Arial" w:cs="Arial" w:ascii="JetBrains Mono" w:hAnsi="JetBrains Mono"/>
-          <w:b w:val="false"/>
-          <w:i w:val="false"/>
-          <w:color w:val="A9B7C6"/>
-          <w:kern w:val="0"/>
-          <w:sz w:val="20"/>
-          <w:szCs w:val="22"/>
-          <w:lang w:val="es-CO" w:eastAsia="es-CO" w:bidi="ar-SA"/>
-        </w:rPr>
-        <w:t>el usuario realiza la incripcion y debera ver su nombre</w:t>
+        </w:rPr>
+        <w:t>"Your order on My Store is complete."</w:t>
+      </w:r>
+    </w:p>
+    <w:p>
+      <w:pPr>
+        <w:pStyle w:val="Ttulo1"/>
+        <w:rPr>
+          <w:sz w:val="36"/>
+          <w:szCs w:val="36"/>
+        </w:rPr>
+      </w:pPr>
+      <w:r>
+        <w:rPr/>
+      </w:r>
+    </w:p>
+    <w:p>
+      <w:pPr>
+        <w:pStyle w:val="Ttulo1"/>
+        <w:rPr>
+          <w:sz w:val="36"/>
+          <w:szCs w:val="36"/>
+        </w:rPr>
+      </w:pPr>
+      <w:r>
+        <w:rPr/>
       </w:r>
     </w:p>
     <w:p>
@@ -9155,7 +9179,14 @@
               <w:widowControl w:val="false"/>
               <w:spacing w:lineRule="auto" w:line="360" w:before="0" w:after="140"/>
               <w:jc w:val="both"/>
-              <w:rPr/>
+              <w:rPr>
+                <w:rFonts w:ascii="Arial" w:hAnsi="Arial" w:eastAsia="Arial" w:cs="Arial"/>
+                <w:color w:val="auto"/>
+                <w:kern w:val="0"/>
+                <w:sz w:val="22"/>
+                <w:szCs w:val="22"/>
+                <w:lang w:val="es-CO" w:eastAsia="es-CO" w:bidi="ar-SA"/>
+              </w:rPr>
             </w:pPr>
             <w:r>
               <w:rPr>
@@ -9166,7 +9197,7 @@
                 <w:szCs w:val="22"/>
                 <w:lang w:val="es-CO" w:eastAsia="es-CO" w:bidi="ar-SA"/>
               </w:rPr>
-              <w:t>ScreenPlay Serenity BDD</w:t>
+              <w:t>Sofka Framework</w:t>
             </w:r>
           </w:p>
         </w:tc>
@@ -9186,11 +9217,25 @@
               <w:pStyle w:val="Normal"/>
               <w:widowControl w:val="false"/>
               <w:spacing w:lineRule="auto" w:line="240"/>
-              <w:rPr/>
-            </w:pPr>
-            <w:r>
-              <w:rPr/>
-              <w:t>Es una librería de código abierto que ayuda a escribir pruebas de aceptación automatizadas de mayor calidad y más rápido</w:t>
+              <w:rPr>
+                <w:rFonts w:ascii="Arial" w:hAnsi="Arial" w:eastAsia="Arial" w:cs="Arial"/>
+                <w:color w:val="auto"/>
+                <w:kern w:val="0"/>
+                <w:sz w:val="22"/>
+                <w:szCs w:val="22"/>
+                <w:lang w:val="es-CO" w:eastAsia="es-CO" w:bidi="ar-SA"/>
+              </w:rPr>
+            </w:pPr>
+            <w:r>
+              <w:rPr>
+                <w:rFonts w:eastAsia="Arial" w:cs="Arial"/>
+                <w:color w:val="auto"/>
+                <w:kern w:val="0"/>
+                <w:sz w:val="22"/>
+                <w:szCs w:val="22"/>
+                <w:lang w:val="es-CO" w:eastAsia="es-CO" w:bidi="ar-SA"/>
+              </w:rPr>
+              <w:t>Framework de Sofka para realizar pruebas automatizadas</w:t>
             </w:r>
           </w:p>
         </w:tc>
@@ -9230,7 +9275,7 @@
                 <w:szCs w:val="22"/>
                 <w:lang w:val="es-CO" w:eastAsia="es-CO" w:bidi="ar-SA"/>
               </w:rPr>
-              <w:t>REST</w:t>
+              <w:t>Selenium</w:t>
             </w:r>
           </w:p>
         </w:tc>
@@ -9253,7 +9298,7 @@
             </w:pPr>
             <w:r>
               <w:rPr/>
-              <w:t>Es un estilo de arquitectura software para sistemas hipermedia distribuidos como la World Wide Web.</w:t>
+              <w:t>Selenium es un entorno de pruebas de software para aplicaciones basadas en la web</w:t>
             </w:r>
           </w:p>
         </w:tc>
@@ -9315,29 +9360,22 @@
           <w:tcPr>
             <w:tcW w:w="4680" w:type="dxa"/>
             <w:tcBorders>
-              <w:top w:val="single" w:sz="8" w:space="0" w:color="000000"/>
-              <w:left w:val="single" w:sz="8" w:space="0" w:color="000000"/>
-              <w:bottom w:val="single" w:sz="8" w:space="0" w:color="000000"/>
-              <w:right w:val="single" w:sz="8" w:space="0" w:color="000000"/>
-            </w:tcBorders>
-            <w:shd w:color="auto" w:fill="auto" w:val="clear"/>
-          </w:tcPr>
-          <w:p>
-            <w:pPr>
-              <w:pStyle w:val="Normal"/>
-              <w:widowControl w:val="false"/>
-              <w:spacing w:lineRule="auto" w:line="240"/>
-              <w:rPr>
-                <w:sz w:val="24"/>
-                <w:szCs w:val="24"/>
-              </w:rPr>
-            </w:pPr>
-            <w:r>
-              <w:rPr>
-                <w:sz w:val="24"/>
-                <w:szCs w:val="24"/>
-              </w:rPr>
-              <w:t>Chromedriver</w:t>
+              <w:left w:val="single" w:sz="8" w:space="0" w:color="000000"/>
+              <w:bottom w:val="single" w:sz="8" w:space="0" w:color="000000"/>
+              <w:right w:val="single" w:sz="8" w:space="0" w:color="000000"/>
+            </w:tcBorders>
+            <w:shd w:color="auto" w:fill="auto" w:val="clear"/>
+          </w:tcPr>
+          <w:p>
+            <w:pPr>
+              <w:pStyle w:val="Normal"/>
+              <w:widowControl w:val="false"/>
+              <w:spacing w:lineRule="auto" w:line="240"/>
+              <w:rPr/>
+            </w:pPr>
+            <w:r>
+              <w:rPr/>
+              <w:t>Junit</w:t>
             </w:r>
           </w:p>
         </w:tc>
@@ -9345,7 +9383,6 @@
           <w:tcPr>
             <w:tcW w:w="4679" w:type="dxa"/>
             <w:tcBorders>
-              <w:top w:val="single" w:sz="8" w:space="0" w:color="000000"/>
               <w:left w:val="single" w:sz="8" w:space="0" w:color="000000"/>
               <w:bottom w:val="single" w:sz="8" w:space="0" w:color="000000"/>
               <w:right w:val="single" w:sz="8" w:space="0" w:color="000000"/>
@@ -9361,7 +9398,7 @@
             </w:pPr>
             <w:r>
               <w:rPr/>
-              <w:t>Crea una instancia del navegador Chrome</w:t>
+              <w:t>JUnit es un conjunto de bibliotecas creadas por Erich Gamma y Kent Beck que son utilizadas en programación para hacer pruebas unitarias de aplicaciones Java</w:t>
             </w:r>
           </w:p>
         </w:tc>
@@ -9394,6 +9431,63 @@
                 <w:sz w:val="24"/>
                 <w:szCs w:val="24"/>
               </w:rPr>
+              <w:t>Chromedriver</w:t>
+            </w:r>
+          </w:p>
+        </w:tc>
+        <w:tc>
+          <w:tcPr>
+            <w:tcW w:w="4679" w:type="dxa"/>
+            <w:tcBorders>
+              <w:top w:val="single" w:sz="8" w:space="0" w:color="000000"/>
+              <w:left w:val="single" w:sz="8" w:space="0" w:color="000000"/>
+              <w:bottom w:val="single" w:sz="8" w:space="0" w:color="000000"/>
+              <w:right w:val="single" w:sz="8" w:space="0" w:color="000000"/>
+            </w:tcBorders>
+            <w:shd w:color="auto" w:fill="auto" w:val="clear"/>
+          </w:tcPr>
+          <w:p>
+            <w:pPr>
+              <w:pStyle w:val="Normal"/>
+              <w:widowControl w:val="false"/>
+              <w:spacing w:lineRule="auto" w:line="240"/>
+              <w:rPr/>
+            </w:pPr>
+            <w:r>
+              <w:rPr/>
+              <w:t>Crea una instancia del navegador Chrome</w:t>
+            </w:r>
+          </w:p>
+        </w:tc>
+      </w:tr>
+      <w:tr>
+        <w:trPr/>
+        <w:tc>
+          <w:tcPr>
+            <w:tcW w:w="4680" w:type="dxa"/>
+            <w:tcBorders>
+              <w:top w:val="single" w:sz="8" w:space="0" w:color="000000"/>
+              <w:left w:val="single" w:sz="8" w:space="0" w:color="000000"/>
+              <w:bottom w:val="single" w:sz="8" w:space="0" w:color="000000"/>
+              <w:right w:val="single" w:sz="8" w:space="0" w:color="000000"/>
+            </w:tcBorders>
+            <w:shd w:color="auto" w:fill="auto" w:val="clear"/>
+          </w:tcPr>
+          <w:p>
+            <w:pPr>
+              <w:pStyle w:val="Normal"/>
+              <w:widowControl w:val="false"/>
+              <w:spacing w:lineRule="auto" w:line="240"/>
+              <w:rPr>
+                <w:sz w:val="24"/>
+                <w:szCs w:val="24"/>
+              </w:rPr>
+            </w:pPr>
+            <w:r>
+              <w:rPr>
+                <w:sz w:val="24"/>
+                <w:szCs w:val="24"/>
+              </w:rPr>
               <w:t>Cucumber</w:t>
             </w:r>
           </w:p>
@@ -9419,6 +9513,61 @@
             <w:r>
               <w:rPr/>
               <w:t>Gestor de features en leguaje Gherkin</w:t>
+            </w:r>
+          </w:p>
+        </w:tc>
+      </w:tr>
+      <w:tr>
+        <w:trPr/>
+        <w:tc>
+          <w:tcPr>
+            <w:tcW w:w="4680" w:type="dxa"/>
+            <w:tcBorders>
+              <w:left w:val="single" w:sz="8" w:space="0" w:color="000000"/>
+              <w:bottom w:val="single" w:sz="8" w:space="0" w:color="000000"/>
+              <w:right w:val="single" w:sz="8" w:space="0" w:color="000000"/>
+            </w:tcBorders>
+            <w:shd w:color="auto" w:fill="auto" w:val="clear"/>
+          </w:tcPr>
+          <w:p>
+            <w:pPr>
+              <w:pStyle w:val="Normal"/>
+              <w:widowControl w:val="false"/>
+              <w:spacing w:lineRule="auto" w:line="240"/>
+              <w:rPr>
+                <w:sz w:val="24"/>
+                <w:szCs w:val="24"/>
+              </w:rPr>
+            </w:pPr>
+            <w:r>
+              <w:rPr>
+                <w:sz w:val="24"/>
+                <w:szCs w:val="24"/>
+              </w:rPr>
+              <w:t>Java faker</w:t>
+            </w:r>
+          </w:p>
+        </w:tc>
+        <w:tc>
+          <w:tcPr>
+            <w:tcW w:w="4679" w:type="dxa"/>
+            <w:tcBorders>
+              <w:left w:val="single" w:sz="8" w:space="0" w:color="000000"/>
+              <w:bottom w:val="single" w:sz="8" w:space="0" w:color="000000"/>
+              <w:right w:val="single" w:sz="8" w:space="0" w:color="000000"/>
+            </w:tcBorders>
+            <w:shd w:color="auto" w:fill="auto" w:val="clear"/>
+          </w:tcPr>
+          <w:p>
+            <w:pPr>
+              <w:pStyle w:val="Normal"/>
+              <w:widowControl w:val="false"/>
+              <w:spacing w:lineRule="auto" w:line="240"/>
+              <w:rPr/>
+            </w:pPr>
+            <w:r>
+              <w:rPr/>
+              <w:t>Es una librería que puede usarse para generar data real y aleatoria</w:t>
             </w:r>
           </w:p>
         </w:tc>
@@ -10034,7 +10183,29 @@
                 <w:szCs w:val="22"/>
                 <w:lang w:val="es-CO" w:eastAsia="es-CO" w:bidi="ar-SA"/>
               </w:rPr>
-              <w:t>Probar la funcion Sign In de la pagina</w:t>
+              <w:t xml:space="preserve">Probar la funcion </w:t>
+            </w:r>
+            <w:r>
+              <w:rPr>
+                <w:rFonts w:eastAsia="Arial" w:cs="Arial"/>
+                <w:color w:val="auto"/>
+                <w:kern w:val="0"/>
+                <w:sz w:val="22"/>
+                <w:szCs w:val="22"/>
+                <w:lang w:val="es-CO" w:eastAsia="es-CO" w:bidi="ar-SA"/>
+              </w:rPr>
+              <w:t xml:space="preserve">del carro de compras </w:t>
+            </w:r>
+            <w:r>
+              <w:rPr>
+                <w:rFonts w:eastAsia="Arial" w:cs="Arial"/>
+                <w:color w:val="auto"/>
+                <w:kern w:val="0"/>
+                <w:sz w:val="22"/>
+                <w:szCs w:val="22"/>
+                <w:lang w:val="es-CO" w:eastAsia="es-CO" w:bidi="ar-SA"/>
+              </w:rPr>
+              <w:t>de la pagina http://automationpractice.com/index.php</w:t>
             </w:r>
           </w:p>
         </w:tc>
@@ -10111,52 +10282,15 @@
       </w:pPr>
       <w:r>
         <w:rPr/>
-        <w:t xml:space="preserve">El Reporte automático de pruebas se obtendrá a través de </w:t>
-      </w:r>
-      <w:r>
-        <w:rPr>
-          <w:rFonts w:eastAsia="Arial" w:cs="Arial"/>
-          <w:color w:val="auto"/>
-          <w:kern w:val="0"/>
-          <w:sz w:val="22"/>
-          <w:szCs w:val="22"/>
-          <w:lang w:val="es-CO" w:eastAsia="es-CO" w:bidi="ar-SA"/>
-        </w:rPr>
-        <w:t>SerenityBDD</w:t>
+        <w:t>El Reporte automático de pruebas se obtendrá a través de</w:t>
+      </w:r>
+      <w:r>
+        <w:rPr/>
+        <w:t>l mismo framework de sofka</w:t>
       </w:r>
       <w:r>
         <w:rPr/>
         <w:t>. Este Reporte informará sobre los resultados de la ejecución de la automatización. Incluirá las pruebas que pasaron y las que fallaron, los errores encontrados, la tasa de éxito y el tiempo transcurrido.</w:t>
-      </w:r>
-    </w:p>
-    <w:p>
-      <w:pPr>
-        <w:pStyle w:val="Normal"/>
-        <w:spacing w:lineRule="auto" w:line="360"/>
-        <w:rPr/>
-      </w:pPr>
-      <w:r>
-        <w:rPr/>
-      </w:r>
-    </w:p>
-    <w:p>
-      <w:pPr>
-        <w:pStyle w:val="Normal"/>
-        <w:spacing w:lineRule="auto" w:line="360"/>
-        <w:rPr/>
-      </w:pPr>
-      <w:r>
-        <w:rPr/>
-      </w:r>
-    </w:p>
-    <w:p>
-      <w:pPr>
-        <w:pStyle w:val="Normal"/>
-        <w:spacing w:lineRule="auto" w:line="360"/>
-        <w:rPr/>
-      </w:pPr>
-      <w:r>
-        <w:rPr/>
       </w:r>
     </w:p>
     <w:p>
@@ -10171,12 +10305,12 @@
           <wp:anchor behindDoc="0" distT="0" distB="0" distL="0" distR="0" simplePos="0" locked="0" layoutInCell="0" allowOverlap="1" relativeHeight="3">
             <wp:simplePos x="0" y="0"/>
             <wp:positionH relativeFrom="column">
-              <wp:posOffset>-53340</wp:posOffset>
+              <wp:posOffset>102870</wp:posOffset>
             </wp:positionH>
             <wp:positionV relativeFrom="paragraph">
-              <wp:posOffset>50800</wp:posOffset>
+              <wp:posOffset>76835</wp:posOffset>
             </wp:positionV>
-            <wp:extent cx="5943600" cy="3343275"/>
+            <wp:extent cx="5943600" cy="3161665"/>
             <wp:effectExtent l="0" t="0" r="0" b="0"/>
             <wp:wrapSquare wrapText="largest"/>
             <wp:docPr id="2" name="Imagen1" descr=""/>
@@ -10201,7 +10335,7 @@
                   <pic:spPr bwMode="auto">
                     <a:xfrm>
                       <a:off x="0" y="0"/>
-                      <a:ext cx="5943600" cy="3343275"/>
+                      <a:ext cx="5943600" cy="3161665"/>
                     </a:xfrm>
                     <a:prstGeom prst="rect">
                       <a:avLst/>
@@ -10212,49 +10346,19 @@
             </a:graphic>
           </wp:anchor>
         </w:drawing>
-      </w:r>
-    </w:p>
-    <w:p>
-      <w:pPr>
-        <w:pStyle w:val="Normal"/>
-        <w:spacing w:lineRule="auto" w:line="360"/>
-        <w:rPr/>
-      </w:pPr>
-      <w:r>
-        <w:rPr/>
-      </w:r>
-    </w:p>
-    <w:p>
-      <w:pPr>
-        <w:pStyle w:val="Normal"/>
-        <w:spacing w:lineRule="auto" w:line="360"/>
-        <w:rPr/>
-      </w:pPr>
-      <w:r>
-        <w:rPr/>
-      </w:r>
-    </w:p>
-    <w:p>
-      <w:pPr>
-        <w:pStyle w:val="Normal"/>
-        <w:spacing w:lineRule="auto" w:line="360"/>
-        <w:rPr/>
-      </w:pPr>
-      <w:r>
-        <w:rPr/>
         <w:drawing>
-          <wp:anchor behindDoc="0" distT="0" distB="0" distL="0" distR="0" simplePos="0" locked="0" layoutInCell="0" allowOverlap="1" relativeHeight="5">
+          <wp:anchor behindDoc="0" distT="0" distB="0" distL="0" distR="0" simplePos="0" locked="0" layoutInCell="0" allowOverlap="1" relativeHeight="4">
             <wp:simplePos x="0" y="0"/>
             <wp:positionH relativeFrom="column">
-              <wp:align>center</wp:align>
+              <wp:posOffset>81280</wp:posOffset>
             </wp:positionH>
             <wp:positionV relativeFrom="paragraph">
-              <wp:posOffset>635</wp:posOffset>
+              <wp:posOffset>3289935</wp:posOffset>
             </wp:positionV>
-            <wp:extent cx="5943600" cy="3507105"/>
+            <wp:extent cx="5943600" cy="3343275"/>
             <wp:effectExtent l="0" t="0" r="0" b="0"/>
             <wp:wrapSquare wrapText="largest"/>
-            <wp:docPr id="3" name="Imagen4" descr=""/>
+            <wp:docPr id="3" name="Imagen3" descr=""/>
             <wp:cNvGraphicFramePr>
               <a:graphicFrameLocks xmlns:a="http://schemas.openxmlformats.org/drawingml/2006/main" noChangeAspect="1"/>
             </wp:cNvGraphicFramePr>
@@ -10262,7 +10366,7 @@
               <a:graphicData uri="http://schemas.openxmlformats.org/drawingml/2006/picture">
                 <pic:pic xmlns:pic="http://schemas.openxmlformats.org/drawingml/2006/picture">
                   <pic:nvPicPr>
-                    <pic:cNvPr id="3" name="Imagen4" descr=""/>
+                    <pic:cNvPr id="3" name="Imagen3" descr=""/>
                     <pic:cNvPicPr>
                       <a:picLocks noChangeAspect="1" noChangeArrowheads="1"/>
                     </pic:cNvPicPr>
@@ -10276,7 +10380,7 @@
                   <pic:spPr bwMode="auto">
                     <a:xfrm>
                       <a:off x="0" y="0"/>
-                      <a:ext cx="5943600" cy="3507105"/>
+                      <a:ext cx="5943600" cy="3343275"/>
                     </a:xfrm>
                     <a:prstGeom prst="rect">
                       <a:avLst/>
@@ -10287,81 +10391,6 @@
             </a:graphic>
           </wp:anchor>
         </w:drawing>
-      </w:r>
-    </w:p>
-    <w:p>
-      <w:pPr>
-        <w:pStyle w:val="Normal"/>
-        <w:spacing w:lineRule="auto" w:line="360"/>
-        <w:rPr/>
-      </w:pPr>
-      <w:r>
-        <w:rPr/>
-      </w:r>
-    </w:p>
-    <w:p>
-      <w:pPr>
-        <w:pStyle w:val="Normal"/>
-        <w:spacing w:lineRule="auto" w:line="360"/>
-        <w:rPr/>
-      </w:pPr>
-      <w:r>
-        <w:rPr/>
-        <w:drawing>
-          <wp:anchor behindDoc="0" distT="0" distB="0" distL="0" distR="0" simplePos="0" locked="0" layoutInCell="0" allowOverlap="1" relativeHeight="4">
-            <wp:simplePos x="0" y="0"/>
-            <wp:positionH relativeFrom="column">
-              <wp:posOffset>43815</wp:posOffset>
-            </wp:positionH>
-            <wp:positionV relativeFrom="paragraph">
-              <wp:posOffset>-26670</wp:posOffset>
-            </wp:positionV>
-            <wp:extent cx="5943600" cy="3338195"/>
-            <wp:effectExtent l="0" t="0" r="0" b="0"/>
-            <wp:wrapSquare wrapText="largest"/>
-            <wp:docPr id="4" name="Imagen3" descr=""/>
-            <wp:cNvGraphicFramePr>
-              <a:graphicFrameLocks xmlns:a="http://schemas.openxmlformats.org/drawingml/2006/main" noChangeAspect="1"/>
-            </wp:cNvGraphicFramePr>
-            <a:graphic xmlns:a="http://schemas.openxmlformats.org/drawingml/2006/main">
-              <a:graphicData uri="http://schemas.openxmlformats.org/drawingml/2006/picture">
-                <pic:pic xmlns:pic="http://schemas.openxmlformats.org/drawingml/2006/picture">
-                  <pic:nvPicPr>
-                    <pic:cNvPr id="4" name="Imagen3" descr=""/>
-                    <pic:cNvPicPr>
-                      <a:picLocks noChangeAspect="1" noChangeArrowheads="1"/>
-                    </pic:cNvPicPr>
-                  </pic:nvPicPr>
-                  <pic:blipFill>
-                    <a:blip r:embed="rId5"/>
-                    <a:stretch>
-                      <a:fillRect/>
-                    </a:stretch>
-                  </pic:blipFill>
-                  <pic:spPr bwMode="auto">
-                    <a:xfrm>
-                      <a:off x="0" y="0"/>
-                      <a:ext cx="5943600" cy="3338195"/>
-                    </a:xfrm>
-                    <a:prstGeom prst="rect">
-                      <a:avLst/>
-                    </a:prstGeom>
-                  </pic:spPr>
-                </pic:pic>
-              </a:graphicData>
-            </a:graphic>
-          </wp:anchor>
-        </w:drawing>
-      </w:r>
-    </w:p>
-    <w:p>
-      <w:pPr>
-        <w:pStyle w:val="Normal"/>
-        <w:spacing w:lineRule="auto" w:line="360"/>
-        <w:rPr/>
-      </w:pPr>
-      <w:r>
-        <w:rPr/>
       </w:r>
     </w:p>
     <w:p>

</xml_diff>